<commit_message>
Add Design Document and related documents
</commit_message>
<xml_diff>
--- a/Design - Restaurant Ordering System.docx
+++ b/Design - Restaurant Ordering System.docx
@@ -360,12 +360,65 @@
     </w:p>
     <w:p>
       <w:pPr>
+        <w:pStyle w:val="Heading1"/>
         <w:spacing w:line="240" w:lineRule="auto"/>
         <w:jc w:val="left"/>
         <w:rPr>
-          <w:sz w:val="48"/>
-          <w:szCs w:val="48"/>
-        </w:rPr>
+          <w:b w:val="1"/>
+          <w:sz w:val="28"/>
+          <w:szCs w:val="28"/>
+        </w:rPr>
+      </w:pPr>
+      <w:bookmarkStart w:colFirst="0" w:colLast="0" w:name="_sabjni8nt98p" w:id="1"/>
+      <w:bookmarkEnd w:id="1"/>
+      <w:r>
+        <w:rPr>
+          <w:rtl w:val="0"/>
+        </w:rPr>
+      </w:r>
+    </w:p>
+    <w:p>
+      <w:pPr>
+        <w:rPr/>
+      </w:pPr>
+      <w:r>
+        <w:rPr>
+          <w:rtl w:val="0"/>
+        </w:rPr>
+      </w:r>
+    </w:p>
+    <w:p>
+      <w:pPr>
+        <w:rPr/>
+      </w:pPr>
+      <w:r>
+        <w:rPr>
+          <w:rtl w:val="0"/>
+        </w:rPr>
+      </w:r>
+    </w:p>
+    <w:p>
+      <w:pPr>
+        <w:pStyle w:val="Heading1"/>
+        <w:spacing w:line="240" w:lineRule="auto"/>
+        <w:jc w:val="left"/>
+        <w:rPr>
+          <w:b w:val="1"/>
+          <w:sz w:val="28"/>
+          <w:szCs w:val="28"/>
+        </w:rPr>
+      </w:pPr>
+      <w:bookmarkStart w:colFirst="0" w:colLast="0" w:name="_9rjm3krwsem4" w:id="2"/>
+      <w:bookmarkEnd w:id="2"/>
+      <w:r>
+        <w:rPr>
+          <w:rtl w:val="0"/>
+        </w:rPr>
+      </w:r>
+    </w:p>
+    <w:p>
+      <w:pPr>
+        <w:rPr/>
       </w:pPr>
       <w:r>
         <w:rPr>
@@ -384,8 +437,8 @@
           <w:szCs w:val="28"/>
         </w:rPr>
       </w:pPr>
-      <w:bookmarkStart w:colFirst="0" w:colLast="0" w:name="_sabjni8nt98p" w:id="1"/>
-      <w:bookmarkEnd w:id="1"/>
+      <w:bookmarkStart w:colFirst="0" w:colLast="0" w:name="_ebmv2vm87r45" w:id="3"/>
+      <w:bookmarkEnd w:id="3"/>
       <w:r>
         <w:rPr>
           <w:b w:val="1"/>
@@ -394,6 +447,16 @@
           <w:rtl w:val="0"/>
         </w:rPr>
         <w:t xml:space="preserve">Table of Contents</w:t>
+      </w:r>
+    </w:p>
+    <w:p>
+      <w:pPr>
+        <w:rPr/>
+      </w:pPr>
+      <w:r>
+        <w:rPr>
+          <w:rtl w:val="0"/>
+        </w:rPr>
       </w:r>
     </w:p>
     <w:p>
@@ -496,7 +559,7 @@
               <w:vertAlign w:val="baseline"/>
               <w:rtl w:val="0"/>
             </w:rPr>
-            <w:t xml:space="preserve">2</w:t>
+            <w:t xml:space="preserve">1</w:t>
           </w:r>
           <w:r>
             <w:fldChar w:fldCharType="end"/>
@@ -1482,11 +1545,34 @@
             </w:tabs>
             <w:spacing w:before="60" w:line="240" w:lineRule="auto"/>
             <w:ind w:left="360" w:firstLine="0"/>
-            <w:rPr/>
+            <w:rPr>
+              <w:rFonts w:ascii="Arial" w:cs="Arial" w:eastAsia="Arial" w:hAnsi="Arial"/>
+              <w:b w:val="0"/>
+              <w:i w:val="0"/>
+              <w:smallCaps w:val="0"/>
+              <w:strike w:val="0"/>
+              <w:color w:val="000000"/>
+              <w:sz w:val="22"/>
+              <w:szCs w:val="22"/>
+              <w:u w:val="none"/>
+              <w:shd w:fill="auto" w:val="clear"/>
+              <w:vertAlign w:val="baseline"/>
+            </w:rPr>
           </w:pPr>
           <w:hyperlink w:anchor="_5mwl1191hywb">
             <w:r>
               <w:rPr>
+                <w:rFonts w:ascii="Arial" w:cs="Arial" w:eastAsia="Arial" w:hAnsi="Arial"/>
+                <w:b w:val="0"/>
+                <w:i w:val="0"/>
+                <w:smallCaps w:val="0"/>
+                <w:strike w:val="0"/>
+                <w:color w:val="000000"/>
+                <w:sz w:val="22"/>
+                <w:szCs w:val="22"/>
+                <w:u w:val="none"/>
+                <w:shd w:fill="auto" w:val="clear"/>
+                <w:vertAlign w:val="baseline"/>
                 <w:rtl w:val="0"/>
               </w:rPr>
               <w:t xml:space="preserve">2.4. Overview of Security Concerns &amp; Measures</w:t>
@@ -1494,6 +1580,17 @@
           </w:hyperlink>
           <w:r>
             <w:rPr>
+              <w:rFonts w:ascii="Arial" w:cs="Arial" w:eastAsia="Arial" w:hAnsi="Arial"/>
+              <w:b w:val="0"/>
+              <w:i w:val="0"/>
+              <w:smallCaps w:val="0"/>
+              <w:strike w:val="0"/>
+              <w:color w:val="000000"/>
+              <w:sz w:val="22"/>
+              <w:szCs w:val="22"/>
+              <w:u w:val="none"/>
+              <w:shd w:fill="auto" w:val="clear"/>
+              <w:vertAlign w:val="baseline"/>
               <w:rtl w:val="0"/>
             </w:rPr>
             <w:tab/>
@@ -1505,6 +1602,17 @@
           </w:r>
           <w:r>
             <w:rPr>
+              <w:rFonts w:ascii="Arial" w:cs="Arial" w:eastAsia="Arial" w:hAnsi="Arial"/>
+              <w:b w:val="0"/>
+              <w:i w:val="0"/>
+              <w:smallCaps w:val="0"/>
+              <w:strike w:val="0"/>
+              <w:color w:val="000000"/>
+              <w:sz w:val="22"/>
+              <w:szCs w:val="22"/>
+              <w:u w:val="none"/>
+              <w:shd w:fill="auto" w:val="clear"/>
+              <w:vertAlign w:val="baseline"/>
               <w:rtl w:val="0"/>
             </w:rPr>
             <w:t xml:space="preserve">6</w:t>
@@ -1525,11 +1633,34 @@
             </w:tabs>
             <w:spacing w:before="60" w:line="240" w:lineRule="auto"/>
             <w:ind w:left="720" w:firstLine="0"/>
-            <w:rPr/>
+            <w:rPr>
+              <w:rFonts w:ascii="Arial" w:cs="Arial" w:eastAsia="Arial" w:hAnsi="Arial"/>
+              <w:b w:val="0"/>
+              <w:i w:val="0"/>
+              <w:smallCaps w:val="0"/>
+              <w:strike w:val="0"/>
+              <w:color w:val="000000"/>
+              <w:sz w:val="22"/>
+              <w:szCs w:val="22"/>
+              <w:u w:val="none"/>
+              <w:shd w:fill="auto" w:val="clear"/>
+              <w:vertAlign w:val="baseline"/>
+            </w:rPr>
           </w:pPr>
           <w:hyperlink w:anchor="_rl0jqt4gddxy">
             <w:r>
               <w:rPr>
+                <w:rFonts w:ascii="Arial" w:cs="Arial" w:eastAsia="Arial" w:hAnsi="Arial"/>
+                <w:b w:val="0"/>
+                <w:i w:val="0"/>
+                <w:smallCaps w:val="0"/>
+                <w:strike w:val="0"/>
+                <w:color w:val="000000"/>
+                <w:sz w:val="22"/>
+                <w:szCs w:val="22"/>
+                <w:u w:val="none"/>
+                <w:shd w:fill="auto" w:val="clear"/>
+                <w:vertAlign w:val="baseline"/>
                 <w:rtl w:val="0"/>
               </w:rPr>
               <w:t xml:space="preserve">2.4.1. The Server System</w:t>
@@ -1537,6 +1668,17 @@
           </w:hyperlink>
           <w:r>
             <w:rPr>
+              <w:rFonts w:ascii="Arial" w:cs="Arial" w:eastAsia="Arial" w:hAnsi="Arial"/>
+              <w:b w:val="0"/>
+              <w:i w:val="0"/>
+              <w:smallCaps w:val="0"/>
+              <w:strike w:val="0"/>
+              <w:color w:val="000000"/>
+              <w:sz w:val="22"/>
+              <w:szCs w:val="22"/>
+              <w:u w:val="none"/>
+              <w:shd w:fill="auto" w:val="clear"/>
+              <w:vertAlign w:val="baseline"/>
               <w:rtl w:val="0"/>
             </w:rPr>
             <w:tab/>
@@ -1548,6 +1690,17 @@
           </w:r>
           <w:r>
             <w:rPr>
+              <w:rFonts w:ascii="Arial" w:cs="Arial" w:eastAsia="Arial" w:hAnsi="Arial"/>
+              <w:b w:val="0"/>
+              <w:i w:val="0"/>
+              <w:smallCaps w:val="0"/>
+              <w:strike w:val="0"/>
+              <w:color w:val="000000"/>
+              <w:sz w:val="22"/>
+              <w:szCs w:val="22"/>
+              <w:u w:val="none"/>
+              <w:shd w:fill="auto" w:val="clear"/>
+              <w:vertAlign w:val="baseline"/>
               <w:rtl w:val="0"/>
             </w:rPr>
             <w:t xml:space="preserve">6</w:t>
@@ -1568,11 +1721,34 @@
             </w:tabs>
             <w:spacing w:before="60" w:line="240" w:lineRule="auto"/>
             <w:ind w:left="720" w:firstLine="0"/>
-            <w:rPr/>
+            <w:rPr>
+              <w:rFonts w:ascii="Arial" w:cs="Arial" w:eastAsia="Arial" w:hAnsi="Arial"/>
+              <w:b w:val="0"/>
+              <w:i w:val="0"/>
+              <w:smallCaps w:val="0"/>
+              <w:strike w:val="0"/>
+              <w:color w:val="000000"/>
+              <w:sz w:val="22"/>
+              <w:szCs w:val="22"/>
+              <w:u w:val="none"/>
+              <w:shd w:fill="auto" w:val="clear"/>
+              <w:vertAlign w:val="baseline"/>
+            </w:rPr>
           </w:pPr>
           <w:hyperlink w:anchor="_cqag87ofnho2">
             <w:r>
               <w:rPr>
+                <w:rFonts w:ascii="Arial" w:cs="Arial" w:eastAsia="Arial" w:hAnsi="Arial"/>
+                <w:b w:val="0"/>
+                <w:i w:val="0"/>
+                <w:smallCaps w:val="0"/>
+                <w:strike w:val="0"/>
+                <w:color w:val="000000"/>
+                <w:sz w:val="22"/>
+                <w:szCs w:val="22"/>
+                <w:u w:val="none"/>
+                <w:shd w:fill="auto" w:val="clear"/>
+                <w:vertAlign w:val="baseline"/>
                 <w:rtl w:val="0"/>
               </w:rPr>
               <w:t xml:space="preserve">2.4.2. The Database</w:t>
@@ -1580,6 +1756,17 @@
           </w:hyperlink>
           <w:r>
             <w:rPr>
+              <w:rFonts w:ascii="Arial" w:cs="Arial" w:eastAsia="Arial" w:hAnsi="Arial"/>
+              <w:b w:val="0"/>
+              <w:i w:val="0"/>
+              <w:smallCaps w:val="0"/>
+              <w:strike w:val="0"/>
+              <w:color w:val="000000"/>
+              <w:sz w:val="22"/>
+              <w:szCs w:val="22"/>
+              <w:u w:val="none"/>
+              <w:shd w:fill="auto" w:val="clear"/>
+              <w:vertAlign w:val="baseline"/>
               <w:rtl w:val="0"/>
             </w:rPr>
             <w:tab/>
@@ -1591,6 +1778,17 @@
           </w:r>
           <w:r>
             <w:rPr>
+              <w:rFonts w:ascii="Arial" w:cs="Arial" w:eastAsia="Arial" w:hAnsi="Arial"/>
+              <w:b w:val="0"/>
+              <w:i w:val="0"/>
+              <w:smallCaps w:val="0"/>
+              <w:strike w:val="0"/>
+              <w:color w:val="000000"/>
+              <w:sz w:val="22"/>
+              <w:szCs w:val="22"/>
+              <w:u w:val="none"/>
+              <w:shd w:fill="auto" w:val="clear"/>
+              <w:vertAlign w:val="baseline"/>
               <w:rtl w:val="0"/>
             </w:rPr>
             <w:t xml:space="preserve">6</w:t>
@@ -1611,11 +1809,34 @@
             </w:tabs>
             <w:spacing w:before="60" w:line="240" w:lineRule="auto"/>
             <w:ind w:left="720" w:firstLine="0"/>
-            <w:rPr/>
+            <w:rPr>
+              <w:rFonts w:ascii="Arial" w:cs="Arial" w:eastAsia="Arial" w:hAnsi="Arial"/>
+              <w:b w:val="0"/>
+              <w:i w:val="0"/>
+              <w:smallCaps w:val="0"/>
+              <w:strike w:val="0"/>
+              <w:color w:val="000000"/>
+              <w:sz w:val="22"/>
+              <w:szCs w:val="22"/>
+              <w:u w:val="none"/>
+              <w:shd w:fill="auto" w:val="clear"/>
+              <w:vertAlign w:val="baseline"/>
+            </w:rPr>
           </w:pPr>
           <w:hyperlink w:anchor="_8t8mkdf874k">
             <w:r>
               <w:rPr>
+                <w:rFonts w:ascii="Arial" w:cs="Arial" w:eastAsia="Arial" w:hAnsi="Arial"/>
+                <w:b w:val="0"/>
+                <w:i w:val="0"/>
+                <w:smallCaps w:val="0"/>
+                <w:strike w:val="0"/>
+                <w:color w:val="000000"/>
+                <w:sz w:val="22"/>
+                <w:szCs w:val="22"/>
+                <w:u w:val="none"/>
+                <w:shd w:fill="auto" w:val="clear"/>
+                <w:vertAlign w:val="baseline"/>
                 <w:rtl w:val="0"/>
               </w:rPr>
               <w:t xml:space="preserve">2.4.3. The User and Chef’s Tablets</w:t>
@@ -1623,6 +1844,17 @@
           </w:hyperlink>
           <w:r>
             <w:rPr>
+              <w:rFonts w:ascii="Arial" w:cs="Arial" w:eastAsia="Arial" w:hAnsi="Arial"/>
+              <w:b w:val="0"/>
+              <w:i w:val="0"/>
+              <w:smallCaps w:val="0"/>
+              <w:strike w:val="0"/>
+              <w:color w:val="000000"/>
+              <w:sz w:val="22"/>
+              <w:szCs w:val="22"/>
+              <w:u w:val="none"/>
+              <w:shd w:fill="auto" w:val="clear"/>
+              <w:vertAlign w:val="baseline"/>
               <w:rtl w:val="0"/>
             </w:rPr>
             <w:tab/>
@@ -1634,6 +1866,17 @@
           </w:r>
           <w:r>
             <w:rPr>
+              <w:rFonts w:ascii="Arial" w:cs="Arial" w:eastAsia="Arial" w:hAnsi="Arial"/>
+              <w:b w:val="0"/>
+              <w:i w:val="0"/>
+              <w:smallCaps w:val="0"/>
+              <w:strike w:val="0"/>
+              <w:color w:val="000000"/>
+              <w:sz w:val="22"/>
+              <w:szCs w:val="22"/>
+              <w:u w:val="none"/>
+              <w:shd w:fill="auto" w:val="clear"/>
+              <w:vertAlign w:val="baseline"/>
               <w:rtl w:val="0"/>
             </w:rPr>
             <w:t xml:space="preserve">7</w:t>
@@ -1654,11 +1897,34 @@
             </w:tabs>
             <w:spacing w:before="60" w:line="240" w:lineRule="auto"/>
             <w:ind w:left="720" w:firstLine="0"/>
-            <w:rPr/>
+            <w:rPr>
+              <w:rFonts w:ascii="Arial" w:cs="Arial" w:eastAsia="Arial" w:hAnsi="Arial"/>
+              <w:b w:val="0"/>
+              <w:i w:val="0"/>
+              <w:smallCaps w:val="0"/>
+              <w:strike w:val="0"/>
+              <w:color w:val="000000"/>
+              <w:sz w:val="22"/>
+              <w:szCs w:val="22"/>
+              <w:u w:val="none"/>
+              <w:shd w:fill="auto" w:val="clear"/>
+              <w:vertAlign w:val="baseline"/>
+            </w:rPr>
           </w:pPr>
           <w:hyperlink w:anchor="_zjer61c3ae6">
             <w:r>
               <w:rPr>
+                <w:rFonts w:ascii="Arial" w:cs="Arial" w:eastAsia="Arial" w:hAnsi="Arial"/>
+                <w:b w:val="0"/>
+                <w:i w:val="0"/>
+                <w:smallCaps w:val="0"/>
+                <w:strike w:val="0"/>
+                <w:color w:val="000000"/>
+                <w:sz w:val="22"/>
+                <w:szCs w:val="22"/>
+                <w:u w:val="none"/>
+                <w:shd w:fill="auto" w:val="clear"/>
+                <w:vertAlign w:val="baseline"/>
                 <w:rtl w:val="0"/>
               </w:rPr>
               <w:t xml:space="preserve">2.4.4. Passwords</w:t>
@@ -1666,6 +1932,17 @@
           </w:hyperlink>
           <w:r>
             <w:rPr>
+              <w:rFonts w:ascii="Arial" w:cs="Arial" w:eastAsia="Arial" w:hAnsi="Arial"/>
+              <w:b w:val="0"/>
+              <w:i w:val="0"/>
+              <w:smallCaps w:val="0"/>
+              <w:strike w:val="0"/>
+              <w:color w:val="000000"/>
+              <w:sz w:val="22"/>
+              <w:szCs w:val="22"/>
+              <w:u w:val="none"/>
+              <w:shd w:fill="auto" w:val="clear"/>
+              <w:vertAlign w:val="baseline"/>
               <w:rtl w:val="0"/>
             </w:rPr>
             <w:tab/>
@@ -1677,6 +1954,17 @@
           </w:r>
           <w:r>
             <w:rPr>
+              <w:rFonts w:ascii="Arial" w:cs="Arial" w:eastAsia="Arial" w:hAnsi="Arial"/>
+              <w:b w:val="0"/>
+              <w:i w:val="0"/>
+              <w:smallCaps w:val="0"/>
+              <w:strike w:val="0"/>
+              <w:color w:val="000000"/>
+              <w:sz w:val="22"/>
+              <w:szCs w:val="22"/>
+              <w:u w:val="none"/>
+              <w:shd w:fill="auto" w:val="clear"/>
+              <w:vertAlign w:val="baseline"/>
               <w:rtl w:val="0"/>
             </w:rPr>
             <w:t xml:space="preserve">7</w:t>
@@ -1699,7 +1987,7 @@
             <w:ind w:left="0" w:firstLine="0"/>
             <w:rPr/>
           </w:pPr>
-          <w:hyperlink w:anchor="_1y9a2q5lj4o6">
+          <w:hyperlink w:anchor="_ejqfbi74euqp">
             <w:r>
               <w:rPr>
                 <w:b w:val="1"/>
@@ -1717,7 +2005,7 @@
           </w:r>
           <w:r>
             <w:fldChar w:fldCharType="begin"/>
-            <w:instrText xml:space="preserve"> PAGEREF _1y9a2q5lj4o6 \h </w:instrText>
+            <w:instrText xml:space="preserve"> PAGEREF _ejqfbi74euqp \h </w:instrText>
             <w:fldChar w:fldCharType="separate"/>
           </w:r>
           <w:r>
@@ -1725,7 +2013,95 @@
               <w:b w:val="1"/>
               <w:rtl w:val="0"/>
             </w:rPr>
-            <w:t xml:space="preserve">8</w:t>
+            <w:t xml:space="preserve">7</w:t>
+          </w:r>
+          <w:r>
+            <w:fldChar w:fldCharType="end"/>
+          </w:r>
+          <w:r>
+            <w:rPr>
+              <w:rtl w:val="0"/>
+            </w:rPr>
+          </w:r>
+        </w:p>
+        <w:p>
+          <w:pPr>
+            <w:tabs>
+              <w:tab w:val="right" w:pos="9360"/>
+            </w:tabs>
+            <w:spacing w:before="60" w:line="240" w:lineRule="auto"/>
+            <w:ind w:left="360" w:firstLine="0"/>
+            <w:rPr>
+              <w:rFonts w:ascii="Arial" w:cs="Arial" w:eastAsia="Arial" w:hAnsi="Arial"/>
+              <w:b w:val="0"/>
+              <w:i w:val="0"/>
+              <w:smallCaps w:val="0"/>
+              <w:strike w:val="0"/>
+              <w:color w:val="000000"/>
+              <w:sz w:val="22"/>
+              <w:szCs w:val="22"/>
+              <w:u w:val="none"/>
+              <w:shd w:fill="auto" w:val="clear"/>
+              <w:vertAlign w:val="baseline"/>
+            </w:rPr>
+          </w:pPr>
+          <w:hyperlink w:anchor="_p40r91eugzs0">
+            <w:r>
+              <w:rPr>
+                <w:rFonts w:ascii="Arial" w:cs="Arial" w:eastAsia="Arial" w:hAnsi="Arial"/>
+                <w:b w:val="0"/>
+                <w:i w:val="0"/>
+                <w:smallCaps w:val="0"/>
+                <w:strike w:val="0"/>
+                <w:color w:val="000000"/>
+                <w:sz w:val="22"/>
+                <w:szCs w:val="22"/>
+                <w:u w:val="none"/>
+                <w:shd w:fill="auto" w:val="clear"/>
+                <w:vertAlign w:val="baseline"/>
+                <w:rtl w:val="0"/>
+              </w:rPr>
+              <w:t xml:space="preserve">3.1. Database Overview</w:t>
+            </w:r>
+          </w:hyperlink>
+          <w:r>
+            <w:rPr>
+              <w:rFonts w:ascii="Arial" w:cs="Arial" w:eastAsia="Arial" w:hAnsi="Arial"/>
+              <w:b w:val="0"/>
+              <w:i w:val="0"/>
+              <w:smallCaps w:val="0"/>
+              <w:strike w:val="0"/>
+              <w:color w:val="000000"/>
+              <w:sz w:val="22"/>
+              <w:szCs w:val="22"/>
+              <w:u w:val="none"/>
+              <w:shd w:fill="auto" w:val="clear"/>
+              <w:vertAlign w:val="baseline"/>
+              <w:rtl w:val="0"/>
+            </w:rPr>
+            <w:tab/>
+          </w:r>
+          <w:r>
+            <w:fldChar w:fldCharType="begin"/>
+            <w:instrText xml:space="preserve"> PAGEREF _p40r91eugzs0 \h </w:instrText>
+            <w:fldChar w:fldCharType="separate"/>
+          </w:r>
+          <w:r>
+            <w:rPr>
+              <w:rFonts w:ascii="Arial" w:cs="Arial" w:eastAsia="Arial" w:hAnsi="Arial"/>
+              <w:b w:val="0"/>
+              <w:i w:val="0"/>
+              <w:smallCaps w:val="0"/>
+              <w:strike w:val="0"/>
+              <w:color w:val="000000"/>
+              <w:sz w:val="22"/>
+              <w:szCs w:val="22"/>
+              <w:u w:val="none"/>
+              <w:shd w:fill="auto" w:val="clear"/>
+              <w:vertAlign w:val="baseline"/>
+              <w:rtl w:val="0"/>
+            </w:rPr>
+            <w:t xml:space="preserve">7</w:t>
           </w:r>
           <w:r>
             <w:fldChar w:fldCharType="end"/>
@@ -1813,7 +2189,7 @@
               <w:vertAlign w:val="baseline"/>
               <w:rtl w:val="0"/>
             </w:rPr>
-            <w:t xml:space="preserve">10</w:t>
+            <w:t xml:space="preserve">9</w:t>
           </w:r>
           <w:r>
             <w:fldChar w:fldCharType="end"/>
@@ -1901,7 +2277,7 @@
               <w:vertAlign w:val="baseline"/>
               <w:rtl w:val="0"/>
             </w:rPr>
-            <w:t xml:space="preserve">10</w:t>
+            <w:t xml:space="preserve">9</w:t>
           </w:r>
           <w:r>
             <w:fldChar w:fldCharType="end"/>
@@ -1989,7 +2365,7 @@
               <w:vertAlign w:val="baseline"/>
               <w:rtl w:val="0"/>
             </w:rPr>
-            <w:t xml:space="preserve">10</w:t>
+            <w:t xml:space="preserve">9</w:t>
           </w:r>
           <w:r>
             <w:fldChar w:fldCharType="end"/>
@@ -2005,7 +2381,7 @@
             <w:tabs>
               <w:tab w:val="right" w:pos="9360"/>
             </w:tabs>
-            <w:spacing w:after="80" w:before="60" w:line="240" w:lineRule="auto"/>
+            <w:spacing w:before="60" w:line="240" w:lineRule="auto"/>
             <w:ind w:left="720" w:firstLine="0"/>
             <w:rPr>
               <w:rFonts w:ascii="Arial" w:cs="Arial" w:eastAsia="Arial" w:hAnsi="Arial"/>
@@ -2077,7 +2453,664 @@
               <w:vertAlign w:val="baseline"/>
               <w:rtl w:val="0"/>
             </w:rPr>
-            <w:t xml:space="preserve">10</w:t>
+            <w:t xml:space="preserve">9</w:t>
+          </w:r>
+          <w:r>
+            <w:fldChar w:fldCharType="end"/>
+          </w:r>
+          <w:r>
+            <w:rPr>
+              <w:rtl w:val="0"/>
+            </w:rPr>
+          </w:r>
+        </w:p>
+        <w:p>
+          <w:pPr>
+            <w:tabs>
+              <w:tab w:val="right" w:pos="9360"/>
+            </w:tabs>
+            <w:spacing w:before="60" w:line="240" w:lineRule="auto"/>
+            <w:ind w:left="360" w:firstLine="0"/>
+            <w:rPr>
+              <w:rFonts w:ascii="Arial" w:cs="Arial" w:eastAsia="Arial" w:hAnsi="Arial"/>
+              <w:b w:val="0"/>
+              <w:i w:val="0"/>
+              <w:smallCaps w:val="0"/>
+              <w:strike w:val="0"/>
+              <w:color w:val="000000"/>
+              <w:sz w:val="22"/>
+              <w:szCs w:val="22"/>
+              <w:u w:val="none"/>
+              <w:shd w:fill="auto" w:val="clear"/>
+              <w:vertAlign w:val="baseline"/>
+            </w:rPr>
+          </w:pPr>
+          <w:hyperlink w:anchor="_kykaatgy8mv6">
+            <w:r>
+              <w:rPr>
+                <w:rFonts w:ascii="Arial" w:cs="Arial" w:eastAsia="Arial" w:hAnsi="Arial"/>
+                <w:b w:val="0"/>
+                <w:i w:val="0"/>
+                <w:smallCaps w:val="0"/>
+                <w:strike w:val="0"/>
+                <w:color w:val="000000"/>
+                <w:sz w:val="22"/>
+                <w:szCs w:val="22"/>
+                <w:u w:val="none"/>
+                <w:shd w:fill="auto" w:val="clear"/>
+                <w:vertAlign w:val="baseline"/>
+                <w:rtl w:val="0"/>
+              </w:rPr>
+              <w:t xml:space="preserve">4.4. Interaction Viewpoint</w:t>
+            </w:r>
+          </w:hyperlink>
+          <w:r>
+            <w:rPr>
+              <w:rFonts w:ascii="Arial" w:cs="Arial" w:eastAsia="Arial" w:hAnsi="Arial"/>
+              <w:b w:val="0"/>
+              <w:i w:val="0"/>
+              <w:smallCaps w:val="0"/>
+              <w:strike w:val="0"/>
+              <w:color w:val="000000"/>
+              <w:sz w:val="22"/>
+              <w:szCs w:val="22"/>
+              <w:u w:val="none"/>
+              <w:shd w:fill="auto" w:val="clear"/>
+              <w:vertAlign w:val="baseline"/>
+              <w:rtl w:val="0"/>
+            </w:rPr>
+            <w:tab/>
+          </w:r>
+          <w:r>
+            <w:fldChar w:fldCharType="begin"/>
+            <w:instrText xml:space="preserve"> PAGEREF _kykaatgy8mv6 \h </w:instrText>
+            <w:fldChar w:fldCharType="separate"/>
+          </w:r>
+          <w:r>
+            <w:rPr>
+              <w:rFonts w:ascii="Arial" w:cs="Arial" w:eastAsia="Arial" w:hAnsi="Arial"/>
+              <w:b w:val="0"/>
+              <w:i w:val="0"/>
+              <w:smallCaps w:val="0"/>
+              <w:strike w:val="0"/>
+              <w:color w:val="000000"/>
+              <w:sz w:val="22"/>
+              <w:szCs w:val="22"/>
+              <w:u w:val="none"/>
+              <w:shd w:fill="auto" w:val="clear"/>
+              <w:vertAlign w:val="baseline"/>
+              <w:rtl w:val="0"/>
+            </w:rPr>
+            <w:t xml:space="preserve">11</w:t>
+          </w:r>
+          <w:r>
+            <w:fldChar w:fldCharType="end"/>
+          </w:r>
+          <w:r>
+            <w:rPr>
+              <w:rtl w:val="0"/>
+            </w:rPr>
+          </w:r>
+        </w:p>
+        <w:p>
+          <w:pPr>
+            <w:tabs>
+              <w:tab w:val="right" w:pos="9360"/>
+            </w:tabs>
+            <w:spacing w:before="60" w:line="240" w:lineRule="auto"/>
+            <w:ind w:left="720" w:firstLine="0"/>
+            <w:rPr>
+              <w:rFonts w:ascii="Arial" w:cs="Arial" w:eastAsia="Arial" w:hAnsi="Arial"/>
+              <w:b w:val="0"/>
+              <w:i w:val="0"/>
+              <w:smallCaps w:val="0"/>
+              <w:strike w:val="0"/>
+              <w:color w:val="000000"/>
+              <w:sz w:val="22"/>
+              <w:szCs w:val="22"/>
+              <w:u w:val="none"/>
+              <w:shd w:fill="auto" w:val="clear"/>
+              <w:vertAlign w:val="baseline"/>
+            </w:rPr>
+          </w:pPr>
+          <w:hyperlink w:anchor="_5sqml77b4g22">
+            <w:r>
+              <w:rPr>
+                <w:rFonts w:ascii="Arial" w:cs="Arial" w:eastAsia="Arial" w:hAnsi="Arial"/>
+                <w:b w:val="0"/>
+                <w:i w:val="0"/>
+                <w:smallCaps w:val="0"/>
+                <w:strike w:val="0"/>
+                <w:color w:val="000000"/>
+                <w:sz w:val="22"/>
+                <w:szCs w:val="22"/>
+                <w:u w:val="none"/>
+                <w:shd w:fill="auto" w:val="clear"/>
+                <w:vertAlign w:val="baseline"/>
+                <w:rtl w:val="0"/>
+              </w:rPr>
+              <w:t xml:space="preserve">4.4.1. Sequence Diagram for user</w:t>
+            </w:r>
+          </w:hyperlink>
+          <w:r>
+            <w:rPr>
+              <w:rFonts w:ascii="Arial" w:cs="Arial" w:eastAsia="Arial" w:hAnsi="Arial"/>
+              <w:b w:val="0"/>
+              <w:i w:val="0"/>
+              <w:smallCaps w:val="0"/>
+              <w:strike w:val="0"/>
+              <w:color w:val="000000"/>
+              <w:sz w:val="22"/>
+              <w:szCs w:val="22"/>
+              <w:u w:val="none"/>
+              <w:shd w:fill="auto" w:val="clear"/>
+              <w:vertAlign w:val="baseline"/>
+              <w:rtl w:val="0"/>
+            </w:rPr>
+            <w:tab/>
+          </w:r>
+          <w:r>
+            <w:fldChar w:fldCharType="begin"/>
+            <w:instrText xml:space="preserve"> PAGEREF _5sqml77b4g22 \h </w:instrText>
+            <w:fldChar w:fldCharType="separate"/>
+          </w:r>
+          <w:r>
+            <w:rPr>
+              <w:rFonts w:ascii="Arial" w:cs="Arial" w:eastAsia="Arial" w:hAnsi="Arial"/>
+              <w:b w:val="0"/>
+              <w:i w:val="0"/>
+              <w:smallCaps w:val="0"/>
+              <w:strike w:val="0"/>
+              <w:color w:val="000000"/>
+              <w:sz w:val="22"/>
+              <w:szCs w:val="22"/>
+              <w:u w:val="none"/>
+              <w:shd w:fill="auto" w:val="clear"/>
+              <w:vertAlign w:val="baseline"/>
+              <w:rtl w:val="0"/>
+            </w:rPr>
+            <w:t xml:space="preserve">11</w:t>
+          </w:r>
+          <w:r>
+            <w:fldChar w:fldCharType="end"/>
+          </w:r>
+          <w:r>
+            <w:rPr>
+              <w:rtl w:val="0"/>
+            </w:rPr>
+          </w:r>
+        </w:p>
+        <w:p>
+          <w:pPr>
+            <w:tabs>
+              <w:tab w:val="right" w:pos="9360"/>
+            </w:tabs>
+            <w:spacing w:before="60" w:line="240" w:lineRule="auto"/>
+            <w:ind w:left="720" w:firstLine="0"/>
+            <w:rPr>
+              <w:rFonts w:ascii="Arial" w:cs="Arial" w:eastAsia="Arial" w:hAnsi="Arial"/>
+              <w:b w:val="0"/>
+              <w:i w:val="0"/>
+              <w:smallCaps w:val="0"/>
+              <w:strike w:val="0"/>
+              <w:color w:val="000000"/>
+              <w:sz w:val="22"/>
+              <w:szCs w:val="22"/>
+              <w:u w:val="none"/>
+              <w:shd w:fill="auto" w:val="clear"/>
+              <w:vertAlign w:val="baseline"/>
+            </w:rPr>
+          </w:pPr>
+          <w:hyperlink w:anchor="_i9x2dw7fphkj">
+            <w:r>
+              <w:rPr>
+                <w:rFonts w:ascii="Arial" w:cs="Arial" w:eastAsia="Arial" w:hAnsi="Arial"/>
+                <w:b w:val="0"/>
+                <w:i w:val="0"/>
+                <w:smallCaps w:val="0"/>
+                <w:strike w:val="0"/>
+                <w:color w:val="000000"/>
+                <w:sz w:val="22"/>
+                <w:szCs w:val="22"/>
+                <w:u w:val="none"/>
+                <w:shd w:fill="auto" w:val="clear"/>
+                <w:vertAlign w:val="baseline"/>
+                <w:rtl w:val="0"/>
+              </w:rPr>
+              <w:t xml:space="preserve">4.4.2. Sequence Diagram for admin</w:t>
+            </w:r>
+          </w:hyperlink>
+          <w:r>
+            <w:rPr>
+              <w:rFonts w:ascii="Arial" w:cs="Arial" w:eastAsia="Arial" w:hAnsi="Arial"/>
+              <w:b w:val="0"/>
+              <w:i w:val="0"/>
+              <w:smallCaps w:val="0"/>
+              <w:strike w:val="0"/>
+              <w:color w:val="000000"/>
+              <w:sz w:val="22"/>
+              <w:szCs w:val="22"/>
+              <w:u w:val="none"/>
+              <w:shd w:fill="auto" w:val="clear"/>
+              <w:vertAlign w:val="baseline"/>
+              <w:rtl w:val="0"/>
+            </w:rPr>
+            <w:tab/>
+          </w:r>
+          <w:r>
+            <w:fldChar w:fldCharType="begin"/>
+            <w:instrText xml:space="preserve"> PAGEREF _i9x2dw7fphkj \h </w:instrText>
+            <w:fldChar w:fldCharType="separate"/>
+          </w:r>
+          <w:r>
+            <w:rPr>
+              <w:rFonts w:ascii="Arial" w:cs="Arial" w:eastAsia="Arial" w:hAnsi="Arial"/>
+              <w:b w:val="0"/>
+              <w:i w:val="0"/>
+              <w:smallCaps w:val="0"/>
+              <w:strike w:val="0"/>
+              <w:color w:val="000000"/>
+              <w:sz w:val="22"/>
+              <w:szCs w:val="22"/>
+              <w:u w:val="none"/>
+              <w:shd w:fill="auto" w:val="clear"/>
+              <w:vertAlign w:val="baseline"/>
+              <w:rtl w:val="0"/>
+            </w:rPr>
+            <w:t xml:space="preserve">12</w:t>
+          </w:r>
+          <w:r>
+            <w:fldChar w:fldCharType="end"/>
+          </w:r>
+          <w:r>
+            <w:rPr>
+              <w:rtl w:val="0"/>
+            </w:rPr>
+          </w:r>
+        </w:p>
+        <w:p>
+          <w:pPr>
+            <w:tabs>
+              <w:tab w:val="right" w:pos="9360"/>
+            </w:tabs>
+            <w:spacing w:before="60" w:line="240" w:lineRule="auto"/>
+            <w:ind w:left="720" w:firstLine="0"/>
+            <w:rPr>
+              <w:rFonts w:ascii="Arial" w:cs="Arial" w:eastAsia="Arial" w:hAnsi="Arial"/>
+              <w:b w:val="0"/>
+              <w:i w:val="0"/>
+              <w:smallCaps w:val="0"/>
+              <w:strike w:val="0"/>
+              <w:color w:val="000000"/>
+              <w:sz w:val="22"/>
+              <w:szCs w:val="22"/>
+              <w:u w:val="none"/>
+              <w:shd w:fill="auto" w:val="clear"/>
+              <w:vertAlign w:val="baseline"/>
+            </w:rPr>
+          </w:pPr>
+          <w:hyperlink w:anchor="_hcrc0xgg18fo">
+            <w:r>
+              <w:rPr>
+                <w:rFonts w:ascii="Arial" w:cs="Arial" w:eastAsia="Arial" w:hAnsi="Arial"/>
+                <w:b w:val="0"/>
+                <w:i w:val="0"/>
+                <w:smallCaps w:val="0"/>
+                <w:strike w:val="0"/>
+                <w:color w:val="000000"/>
+                <w:sz w:val="22"/>
+                <w:szCs w:val="22"/>
+                <w:u w:val="none"/>
+                <w:shd w:fill="auto" w:val="clear"/>
+                <w:vertAlign w:val="baseline"/>
+                <w:rtl w:val="0"/>
+              </w:rPr>
+              <w:t xml:space="preserve">4.4.3. Sequence Diagram for chef</w:t>
+            </w:r>
+          </w:hyperlink>
+          <w:r>
+            <w:rPr>
+              <w:rFonts w:ascii="Arial" w:cs="Arial" w:eastAsia="Arial" w:hAnsi="Arial"/>
+              <w:b w:val="0"/>
+              <w:i w:val="0"/>
+              <w:smallCaps w:val="0"/>
+              <w:strike w:val="0"/>
+              <w:color w:val="000000"/>
+              <w:sz w:val="22"/>
+              <w:szCs w:val="22"/>
+              <w:u w:val="none"/>
+              <w:shd w:fill="auto" w:val="clear"/>
+              <w:vertAlign w:val="baseline"/>
+              <w:rtl w:val="0"/>
+            </w:rPr>
+            <w:tab/>
+          </w:r>
+          <w:r>
+            <w:fldChar w:fldCharType="begin"/>
+            <w:instrText xml:space="preserve"> PAGEREF _hcrc0xgg18fo \h </w:instrText>
+            <w:fldChar w:fldCharType="separate"/>
+          </w:r>
+          <w:r>
+            <w:rPr>
+              <w:rFonts w:ascii="Arial" w:cs="Arial" w:eastAsia="Arial" w:hAnsi="Arial"/>
+              <w:b w:val="0"/>
+              <w:i w:val="0"/>
+              <w:smallCaps w:val="0"/>
+              <w:strike w:val="0"/>
+              <w:color w:val="000000"/>
+              <w:sz w:val="22"/>
+              <w:szCs w:val="22"/>
+              <w:u w:val="none"/>
+              <w:shd w:fill="auto" w:val="clear"/>
+              <w:vertAlign w:val="baseline"/>
+              <w:rtl w:val="0"/>
+            </w:rPr>
+            <w:t xml:space="preserve">13</w:t>
+          </w:r>
+          <w:r>
+            <w:fldChar w:fldCharType="end"/>
+          </w:r>
+          <w:r>
+            <w:rPr>
+              <w:rtl w:val="0"/>
+            </w:rPr>
+          </w:r>
+        </w:p>
+        <w:p>
+          <w:pPr>
+            <w:tabs>
+              <w:tab w:val="right" w:pos="9360"/>
+            </w:tabs>
+            <w:spacing w:before="60" w:line="240" w:lineRule="auto"/>
+            <w:ind w:left="360" w:firstLine="0"/>
+            <w:rPr/>
+          </w:pPr>
+          <w:hyperlink w:anchor="_4d7lrbmcavgx">
+            <w:r>
+              <w:rPr>
+                <w:rtl w:val="0"/>
+              </w:rPr>
+              <w:t xml:space="preserve">4.5. State Dynamics Viewpoint</w:t>
+            </w:r>
+          </w:hyperlink>
+          <w:r>
+            <w:rPr>
+              <w:rtl w:val="0"/>
+            </w:rPr>
+            <w:tab/>
+          </w:r>
+          <w:r>
+            <w:fldChar w:fldCharType="begin"/>
+            <w:instrText xml:space="preserve"> PAGEREF _4d7lrbmcavgx \h </w:instrText>
+            <w:fldChar w:fldCharType="separate"/>
+          </w:r>
+          <w:r>
+            <w:rPr>
+              <w:rtl w:val="0"/>
+            </w:rPr>
+            <w:t xml:space="preserve">14</w:t>
+          </w:r>
+          <w:r>
+            <w:fldChar w:fldCharType="end"/>
+          </w:r>
+          <w:r>
+            <w:rPr>
+              <w:rtl w:val="0"/>
+            </w:rPr>
+          </w:r>
+        </w:p>
+        <w:p>
+          <w:pPr>
+            <w:tabs>
+              <w:tab w:val="right" w:pos="9360"/>
+            </w:tabs>
+            <w:spacing w:before="60" w:line="240" w:lineRule="auto"/>
+            <w:ind w:left="720" w:firstLine="0"/>
+            <w:rPr>
+              <w:rFonts w:ascii="Arial" w:cs="Arial" w:eastAsia="Arial" w:hAnsi="Arial"/>
+              <w:b w:val="0"/>
+              <w:i w:val="0"/>
+              <w:smallCaps w:val="0"/>
+              <w:strike w:val="0"/>
+              <w:color w:val="000000"/>
+              <w:sz w:val="22"/>
+              <w:szCs w:val="22"/>
+              <w:u w:val="none"/>
+              <w:shd w:fill="auto" w:val="clear"/>
+              <w:vertAlign w:val="baseline"/>
+            </w:rPr>
+          </w:pPr>
+          <w:hyperlink w:anchor="_7nmx1d8561o8">
+            <w:r>
+              <w:rPr>
+                <w:rFonts w:ascii="Arial" w:cs="Arial" w:eastAsia="Arial" w:hAnsi="Arial"/>
+                <w:b w:val="0"/>
+                <w:i w:val="0"/>
+                <w:smallCaps w:val="0"/>
+                <w:strike w:val="0"/>
+                <w:color w:val="000000"/>
+                <w:sz w:val="22"/>
+                <w:szCs w:val="22"/>
+                <w:u w:val="none"/>
+                <w:shd w:fill="auto" w:val="clear"/>
+                <w:vertAlign w:val="baseline"/>
+                <w:rtl w:val="0"/>
+              </w:rPr>
+              <w:t xml:space="preserve">4.5.1. State Diagram</w:t>
+            </w:r>
+          </w:hyperlink>
+          <w:r>
+            <w:rPr>
+              <w:rFonts w:ascii="Arial" w:cs="Arial" w:eastAsia="Arial" w:hAnsi="Arial"/>
+              <w:b w:val="0"/>
+              <w:i w:val="0"/>
+              <w:smallCaps w:val="0"/>
+              <w:strike w:val="0"/>
+              <w:color w:val="000000"/>
+              <w:sz w:val="22"/>
+              <w:szCs w:val="22"/>
+              <w:u w:val="none"/>
+              <w:shd w:fill="auto" w:val="clear"/>
+              <w:vertAlign w:val="baseline"/>
+              <w:rtl w:val="0"/>
+            </w:rPr>
+            <w:tab/>
+          </w:r>
+          <w:r>
+            <w:fldChar w:fldCharType="begin"/>
+            <w:instrText xml:space="preserve"> PAGEREF _7nmx1d8561o8 \h </w:instrText>
+            <w:fldChar w:fldCharType="separate"/>
+          </w:r>
+          <w:r>
+            <w:rPr>
+              <w:rFonts w:ascii="Arial" w:cs="Arial" w:eastAsia="Arial" w:hAnsi="Arial"/>
+              <w:b w:val="0"/>
+              <w:i w:val="0"/>
+              <w:smallCaps w:val="0"/>
+              <w:strike w:val="0"/>
+              <w:color w:val="000000"/>
+              <w:sz w:val="22"/>
+              <w:szCs w:val="22"/>
+              <w:u w:val="none"/>
+              <w:shd w:fill="auto" w:val="clear"/>
+              <w:vertAlign w:val="baseline"/>
+              <w:rtl w:val="0"/>
+            </w:rPr>
+            <w:t xml:space="preserve">14</w:t>
+          </w:r>
+          <w:r>
+            <w:fldChar w:fldCharType="end"/>
+          </w:r>
+          <w:r>
+            <w:rPr>
+              <w:rtl w:val="0"/>
+            </w:rPr>
+          </w:r>
+        </w:p>
+        <w:p>
+          <w:pPr>
+            <w:tabs>
+              <w:tab w:val="right" w:pos="9360"/>
+            </w:tabs>
+            <w:spacing w:before="60" w:line="240" w:lineRule="auto"/>
+            <w:ind w:left="360" w:firstLine="0"/>
+            <w:rPr/>
+          </w:pPr>
+          <w:hyperlink w:anchor="_b00czcn5cglv">
+            <w:r>
+              <w:rPr>
+                <w:rtl w:val="0"/>
+              </w:rPr>
+              <w:t xml:space="preserve">4.6. Behavioral Viewpoint</w:t>
+            </w:r>
+          </w:hyperlink>
+          <w:r>
+            <w:rPr>
+              <w:rtl w:val="0"/>
+            </w:rPr>
+            <w:tab/>
+          </w:r>
+          <w:r>
+            <w:fldChar w:fldCharType="begin"/>
+            <w:instrText xml:space="preserve"> PAGEREF _b00czcn5cglv \h </w:instrText>
+            <w:fldChar w:fldCharType="separate"/>
+          </w:r>
+          <w:r>
+            <w:rPr>
+              <w:rtl w:val="0"/>
+            </w:rPr>
+            <w:t xml:space="preserve">15</w:t>
+          </w:r>
+          <w:r>
+            <w:fldChar w:fldCharType="end"/>
+          </w:r>
+          <w:r>
+            <w:rPr>
+              <w:rtl w:val="0"/>
+            </w:rPr>
+          </w:r>
+        </w:p>
+        <w:p>
+          <w:pPr>
+            <w:tabs>
+              <w:tab w:val="right" w:pos="9360"/>
+            </w:tabs>
+            <w:spacing w:before="60" w:line="240" w:lineRule="auto"/>
+            <w:ind w:left="720" w:firstLine="0"/>
+            <w:rPr>
+              <w:rFonts w:ascii="Arial" w:cs="Arial" w:eastAsia="Arial" w:hAnsi="Arial"/>
+              <w:b w:val="0"/>
+              <w:i w:val="0"/>
+              <w:smallCaps w:val="0"/>
+              <w:strike w:val="0"/>
+              <w:color w:val="000000"/>
+              <w:sz w:val="22"/>
+              <w:szCs w:val="22"/>
+              <w:u w:val="none"/>
+              <w:shd w:fill="auto" w:val="clear"/>
+              <w:vertAlign w:val="baseline"/>
+            </w:rPr>
+          </w:pPr>
+          <w:hyperlink w:anchor="_hdfjhb6rv263">
+            <w:r>
+              <w:rPr>
+                <w:rFonts w:ascii="Arial" w:cs="Arial" w:eastAsia="Arial" w:hAnsi="Arial"/>
+                <w:b w:val="0"/>
+                <w:i w:val="0"/>
+                <w:smallCaps w:val="0"/>
+                <w:strike w:val="0"/>
+                <w:color w:val="000000"/>
+                <w:sz w:val="22"/>
+                <w:szCs w:val="22"/>
+                <w:u w:val="none"/>
+                <w:shd w:fill="auto" w:val="clear"/>
+                <w:vertAlign w:val="baseline"/>
+                <w:rtl w:val="0"/>
+              </w:rPr>
+              <w:t xml:space="preserve">4.6.1 Activity Diagram</w:t>
+            </w:r>
+          </w:hyperlink>
+          <w:r>
+            <w:rPr>
+              <w:rFonts w:ascii="Arial" w:cs="Arial" w:eastAsia="Arial" w:hAnsi="Arial"/>
+              <w:b w:val="0"/>
+              <w:i w:val="0"/>
+              <w:smallCaps w:val="0"/>
+              <w:strike w:val="0"/>
+              <w:color w:val="000000"/>
+              <w:sz w:val="22"/>
+              <w:szCs w:val="22"/>
+              <w:u w:val="none"/>
+              <w:shd w:fill="auto" w:val="clear"/>
+              <w:vertAlign w:val="baseline"/>
+              <w:rtl w:val="0"/>
+            </w:rPr>
+            <w:tab/>
+          </w:r>
+          <w:r>
+            <w:fldChar w:fldCharType="begin"/>
+            <w:instrText xml:space="preserve"> PAGEREF _hdfjhb6rv263 \h </w:instrText>
+            <w:fldChar w:fldCharType="separate"/>
+          </w:r>
+          <w:r>
+            <w:rPr>
+              <w:rFonts w:ascii="Arial" w:cs="Arial" w:eastAsia="Arial" w:hAnsi="Arial"/>
+              <w:b w:val="0"/>
+              <w:i w:val="0"/>
+              <w:smallCaps w:val="0"/>
+              <w:strike w:val="0"/>
+              <w:color w:val="000000"/>
+              <w:sz w:val="22"/>
+              <w:szCs w:val="22"/>
+              <w:u w:val="none"/>
+              <w:shd w:fill="auto" w:val="clear"/>
+              <w:vertAlign w:val="baseline"/>
+              <w:rtl w:val="0"/>
+            </w:rPr>
+            <w:t xml:space="preserve">15</w:t>
+          </w:r>
+          <w:r>
+            <w:fldChar w:fldCharType="end"/>
+          </w:r>
+          <w:r>
+            <w:rPr>
+              <w:rtl w:val="0"/>
+            </w:rPr>
+          </w:r>
+        </w:p>
+        <w:p>
+          <w:pPr>
+            <w:tabs>
+              <w:tab w:val="right" w:pos="9360"/>
+            </w:tabs>
+            <w:spacing w:after="80" w:before="60" w:line="240" w:lineRule="auto"/>
+            <w:ind w:left="1080" w:firstLine="0"/>
+            <w:rPr/>
+          </w:pPr>
+          <w:hyperlink w:anchor="_nuzlqlg5g5db">
+            <w:r>
+              <w:rPr>
+                <w:rtl w:val="0"/>
+              </w:rPr>
+              <w:t xml:space="preserve">Figure: Activity Diagram for a food order</w:t>
+            </w:r>
+          </w:hyperlink>
+          <w:r>
+            <w:rPr>
+              <w:rtl w:val="0"/>
+            </w:rPr>
+            <w:tab/>
+          </w:r>
+          <w:r>
+            <w:fldChar w:fldCharType="begin"/>
+            <w:instrText xml:space="preserve"> PAGEREF _nuzlqlg5g5db \h </w:instrText>
+            <w:fldChar w:fldCharType="separate"/>
+          </w:r>
+          <w:r>
+            <w:rPr>
+              <w:rtl w:val="0"/>
+            </w:rPr>
+            <w:t xml:space="preserve">15</w:t>
           </w:r>
           <w:r>
             <w:fldChar w:fldCharType="end"/>
@@ -2116,8 +3149,8 @@
           <w:szCs w:val="28"/>
         </w:rPr>
       </w:pPr>
-      <w:bookmarkStart w:colFirst="0" w:colLast="0" w:name="_6sqck7bhtdon" w:id="2"/>
-      <w:bookmarkEnd w:id="2"/>
+      <w:bookmarkStart w:colFirst="0" w:colLast="0" w:name="_6sqck7bhtdon" w:id="4"/>
+      <w:bookmarkEnd w:id="4"/>
       <w:r>
         <w:rPr>
           <w:b w:val="1"/>
@@ -2137,8 +3170,8 @@
           <w:i w:val="1"/>
         </w:rPr>
       </w:pPr>
-      <w:bookmarkStart w:colFirst="0" w:colLast="0" w:name="_nfw7yzyvkaw3" w:id="3"/>
-      <w:bookmarkEnd w:id="3"/>
+      <w:bookmarkStart w:colFirst="0" w:colLast="0" w:name="_nfw7yzyvkaw3" w:id="5"/>
+      <w:bookmarkEnd w:id="5"/>
       <w:r>
         <w:rPr>
           <w:b w:val="1"/>
@@ -2157,8 +3190,8 @@
           <w:szCs w:val="24"/>
         </w:rPr>
       </w:pPr>
-      <w:bookmarkStart w:colFirst="0" w:colLast="0" w:name="_ruvj88bo4dra" w:id="4"/>
-      <w:bookmarkEnd w:id="4"/>
+      <w:bookmarkStart w:colFirst="0" w:colLast="0" w:name="_ruvj88bo4dra" w:id="6"/>
+      <w:bookmarkEnd w:id="6"/>
       <w:r>
         <w:rPr>
           <w:sz w:val="24"/>
@@ -2176,8 +3209,8 @@
           <w:i w:val="1"/>
         </w:rPr>
       </w:pPr>
-      <w:bookmarkStart w:colFirst="0" w:colLast="0" w:name="_44v8rlwlgk43" w:id="5"/>
-      <w:bookmarkEnd w:id="5"/>
+      <w:bookmarkStart w:colFirst="0" w:colLast="0" w:name="_44v8rlwlgk43" w:id="7"/>
+      <w:bookmarkEnd w:id="7"/>
       <w:r>
         <w:rPr>
           <w:b w:val="1"/>
@@ -2227,8 +3260,8 @@
           <w:i w:val="1"/>
         </w:rPr>
       </w:pPr>
-      <w:bookmarkStart w:colFirst="0" w:colLast="0" w:name="_wp7wuvgrkpwg" w:id="6"/>
-      <w:bookmarkEnd w:id="6"/>
+      <w:bookmarkStart w:colFirst="0" w:colLast="0" w:name="_wp7wuvgrkpwg" w:id="8"/>
+      <w:bookmarkEnd w:id="8"/>
       <w:r>
         <w:rPr>
           <w:b w:val="1"/>
@@ -2256,12 +3289,12 @@
         <w:tblLook w:val="0600"/>
       </w:tblPr>
       <w:tblGrid>
-        <w:gridCol w:w="1920"/>
-        <w:gridCol w:w="7440"/>
+        <w:gridCol w:w="2115"/>
+        <w:gridCol w:w="7245"/>
         <w:tblGridChange w:id="0">
           <w:tblGrid>
-            <w:gridCol w:w="1920"/>
-            <w:gridCol w:w="7440"/>
+            <w:gridCol w:w="2115"/>
+            <w:gridCol w:w="7245"/>
           </w:tblGrid>
         </w:tblGridChange>
       </w:tblGrid>
@@ -2532,6 +3565,7 @@
               <w:rPr>
                 <w:rtl w:val="0"/>
               </w:rPr>
+              <w:t xml:space="preserve">A diagram showing single high level process and its relationship with other entities</w:t>
             </w:r>
           </w:p>
         </w:tc>
@@ -2613,6 +3647,7 @@
               <w:rPr>
                 <w:rtl w:val="0"/>
               </w:rPr>
+              <w:t xml:space="preserve">A diagram which shows what is being built, what are the constraints and how entities interact with the system.</w:t>
             </w:r>
           </w:p>
         </w:tc>
@@ -2694,6 +3729,7 @@
               <w:rPr>
                 <w:rtl w:val="0"/>
               </w:rPr>
+              <w:t xml:space="preserve">It is a local restricted communications network</w:t>
             </w:r>
           </w:p>
         </w:tc>
@@ -2737,6 +3773,7 @@
               <w:rPr>
                 <w:rtl w:val="0"/>
               </w:rPr>
+              <w:t xml:space="preserve">DB</w:t>
             </w:r>
           </w:p>
         </w:tc>
@@ -2774,6 +3811,253 @@
               <w:rPr>
                 <w:rtl w:val="0"/>
               </w:rPr>
+              <w:t xml:space="preserve">Database</w:t>
+            </w:r>
+          </w:p>
+        </w:tc>
+      </w:tr>
+      <w:tr>
+        <w:trPr>
+          <w:cantSplit w:val="0"/>
+          <w:tblHeader w:val="0"/>
+        </w:trPr>
+        <w:tc>
+          <w:tcPr>
+            <w:shd w:fill="auto" w:val="clear"/>
+            <w:tcMar>
+              <w:top w:w="100.0" w:type="dxa"/>
+              <w:left w:w="100.0" w:type="dxa"/>
+              <w:bottom w:w="100.0" w:type="dxa"/>
+              <w:right w:w="100.0" w:type="dxa"/>
+            </w:tcMar>
+            <w:vAlign w:val="top"/>
+          </w:tcPr>
+          <w:p>
+            <w:pPr>
+              <w:keepNext w:val="0"/>
+              <w:keepLines w:val="0"/>
+              <w:pageBreakBefore w:val="0"/>
+              <w:widowControl w:val="0"/>
+              <w:pBdr>
+                <w:top w:space="0" w:sz="0" w:val="nil"/>
+                <w:left w:space="0" w:sz="0" w:val="nil"/>
+                <w:bottom w:space="0" w:sz="0" w:val="nil"/>
+                <w:right w:space="0" w:sz="0" w:val="nil"/>
+                <w:between w:space="0" w:sz="0" w:val="nil"/>
+              </w:pBdr>
+              <w:shd w:fill="auto" w:val="clear"/>
+              <w:spacing w:after="0" w:before="0" w:line="240" w:lineRule="auto"/>
+              <w:ind w:left="0" w:right="0" w:firstLine="0"/>
+              <w:jc w:val="left"/>
+              <w:rPr/>
+            </w:pPr>
+            <w:r>
+              <w:rPr>
+                <w:rtl w:val="0"/>
+              </w:rPr>
+              <w:t xml:space="preserve">Sequence Diagram</w:t>
+            </w:r>
+          </w:p>
+        </w:tc>
+        <w:tc>
+          <w:tcPr>
+            <w:shd w:fill="auto" w:val="clear"/>
+            <w:tcMar>
+              <w:top w:w="100.0" w:type="dxa"/>
+              <w:left w:w="100.0" w:type="dxa"/>
+              <w:bottom w:w="100.0" w:type="dxa"/>
+              <w:right w:w="100.0" w:type="dxa"/>
+            </w:tcMar>
+            <w:vAlign w:val="top"/>
+          </w:tcPr>
+          <w:p>
+            <w:pPr>
+              <w:keepNext w:val="0"/>
+              <w:keepLines w:val="0"/>
+              <w:pageBreakBefore w:val="0"/>
+              <w:widowControl w:val="0"/>
+              <w:pBdr>
+                <w:top w:space="0" w:sz="0" w:val="nil"/>
+                <w:left w:space="0" w:sz="0" w:val="nil"/>
+                <w:bottom w:space="0" w:sz="0" w:val="nil"/>
+                <w:right w:space="0" w:sz="0" w:val="nil"/>
+                <w:between w:space="0" w:sz="0" w:val="nil"/>
+              </w:pBdr>
+              <w:shd w:fill="auto" w:val="clear"/>
+              <w:spacing w:after="0" w:before="0" w:line="240" w:lineRule="auto"/>
+              <w:ind w:left="0" w:right="0" w:firstLine="0"/>
+              <w:jc w:val="left"/>
+              <w:rPr/>
+            </w:pPr>
+            <w:r>
+              <w:rPr>
+                <w:rtl w:val="0"/>
+              </w:rPr>
+              <w:t xml:space="preserve">An Interaction diagram which shows how and in which order operations are carried out</w:t>
+            </w:r>
+          </w:p>
+        </w:tc>
+      </w:tr>
+      <w:tr>
+        <w:trPr>
+          <w:cantSplit w:val="0"/>
+          <w:tblHeader w:val="0"/>
+        </w:trPr>
+        <w:tc>
+          <w:tcPr>
+            <w:shd w:fill="auto" w:val="clear"/>
+            <w:tcMar>
+              <w:top w:w="100.0" w:type="dxa"/>
+              <w:left w:w="100.0" w:type="dxa"/>
+              <w:bottom w:w="100.0" w:type="dxa"/>
+              <w:right w:w="100.0" w:type="dxa"/>
+            </w:tcMar>
+            <w:vAlign w:val="top"/>
+          </w:tcPr>
+          <w:p>
+            <w:pPr>
+              <w:keepNext w:val="0"/>
+              <w:keepLines w:val="0"/>
+              <w:pageBreakBefore w:val="0"/>
+              <w:widowControl w:val="0"/>
+              <w:pBdr>
+                <w:top w:space="0" w:sz="0" w:val="nil"/>
+                <w:left w:space="0" w:sz="0" w:val="nil"/>
+                <w:bottom w:space="0" w:sz="0" w:val="nil"/>
+                <w:right w:space="0" w:sz="0" w:val="nil"/>
+                <w:between w:space="0" w:sz="0" w:val="nil"/>
+              </w:pBdr>
+              <w:shd w:fill="auto" w:val="clear"/>
+              <w:spacing w:after="0" w:before="0" w:line="240" w:lineRule="auto"/>
+              <w:ind w:left="0" w:right="0" w:firstLine="0"/>
+              <w:jc w:val="left"/>
+              <w:rPr/>
+            </w:pPr>
+            <w:r>
+              <w:rPr>
+                <w:rtl w:val="0"/>
+              </w:rPr>
+              <w:t xml:space="preserve">State Diagram</w:t>
+            </w:r>
+          </w:p>
+        </w:tc>
+        <w:tc>
+          <w:tcPr>
+            <w:shd w:fill="auto" w:val="clear"/>
+            <w:tcMar>
+              <w:top w:w="100.0" w:type="dxa"/>
+              <w:left w:w="100.0" w:type="dxa"/>
+              <w:bottom w:w="100.0" w:type="dxa"/>
+              <w:right w:w="100.0" w:type="dxa"/>
+            </w:tcMar>
+            <w:vAlign w:val="top"/>
+          </w:tcPr>
+          <w:p>
+            <w:pPr>
+              <w:keepNext w:val="0"/>
+              <w:keepLines w:val="0"/>
+              <w:pageBreakBefore w:val="0"/>
+              <w:widowControl w:val="0"/>
+              <w:pBdr>
+                <w:top w:space="0" w:sz="0" w:val="nil"/>
+                <w:left w:space="0" w:sz="0" w:val="nil"/>
+                <w:bottom w:space="0" w:sz="0" w:val="nil"/>
+                <w:right w:space="0" w:sz="0" w:val="nil"/>
+                <w:between w:space="0" w:sz="0" w:val="nil"/>
+              </w:pBdr>
+              <w:shd w:fill="auto" w:val="clear"/>
+              <w:spacing w:after="0" w:before="0" w:line="240" w:lineRule="auto"/>
+              <w:ind w:left="0" w:right="0" w:firstLine="0"/>
+              <w:jc w:val="left"/>
+              <w:rPr/>
+            </w:pPr>
+            <w:r>
+              <w:rPr>
+                <w:rtl w:val="0"/>
+              </w:rPr>
+              <w:t xml:space="preserve">A diagram used to show different states in the system and some stimuli can lead to state change</w:t>
+            </w:r>
+          </w:p>
+        </w:tc>
+      </w:tr>
+      <w:tr>
+        <w:trPr>
+          <w:cantSplit w:val="0"/>
+          <w:tblHeader w:val="0"/>
+        </w:trPr>
+        <w:tc>
+          <w:tcPr>
+            <w:shd w:fill="auto" w:val="clear"/>
+            <w:tcMar>
+              <w:top w:w="100.0" w:type="dxa"/>
+              <w:left w:w="100.0" w:type="dxa"/>
+              <w:bottom w:w="100.0" w:type="dxa"/>
+              <w:right w:w="100.0" w:type="dxa"/>
+            </w:tcMar>
+            <w:vAlign w:val="top"/>
+          </w:tcPr>
+          <w:p>
+            <w:pPr>
+              <w:keepNext w:val="0"/>
+              <w:keepLines w:val="0"/>
+              <w:pageBreakBefore w:val="0"/>
+              <w:widowControl w:val="0"/>
+              <w:pBdr>
+                <w:top w:space="0" w:sz="0" w:val="nil"/>
+                <w:left w:space="0" w:sz="0" w:val="nil"/>
+                <w:bottom w:space="0" w:sz="0" w:val="nil"/>
+                <w:right w:space="0" w:sz="0" w:val="nil"/>
+                <w:between w:space="0" w:sz="0" w:val="nil"/>
+              </w:pBdr>
+              <w:shd w:fill="auto" w:val="clear"/>
+              <w:spacing w:after="0" w:before="0" w:line="240" w:lineRule="auto"/>
+              <w:ind w:left="0" w:right="0" w:firstLine="0"/>
+              <w:jc w:val="left"/>
+              <w:rPr/>
+            </w:pPr>
+            <w:r>
+              <w:rPr>
+                <w:rtl w:val="0"/>
+              </w:rPr>
+              <w:t xml:space="preserve">Activity Diagram</w:t>
+            </w:r>
+          </w:p>
+        </w:tc>
+        <w:tc>
+          <w:tcPr>
+            <w:shd w:fill="auto" w:val="clear"/>
+            <w:tcMar>
+              <w:top w:w="100.0" w:type="dxa"/>
+              <w:left w:w="100.0" w:type="dxa"/>
+              <w:bottom w:w="100.0" w:type="dxa"/>
+              <w:right w:w="100.0" w:type="dxa"/>
+            </w:tcMar>
+            <w:vAlign w:val="top"/>
+          </w:tcPr>
+          <w:p>
+            <w:pPr>
+              <w:keepNext w:val="0"/>
+              <w:keepLines w:val="0"/>
+              <w:pageBreakBefore w:val="0"/>
+              <w:widowControl w:val="0"/>
+              <w:pBdr>
+                <w:top w:space="0" w:sz="0" w:val="nil"/>
+                <w:left w:space="0" w:sz="0" w:val="nil"/>
+                <w:bottom w:space="0" w:sz="0" w:val="nil"/>
+                <w:right w:space="0" w:sz="0" w:val="nil"/>
+                <w:between w:space="0" w:sz="0" w:val="nil"/>
+              </w:pBdr>
+              <w:shd w:fill="auto" w:val="clear"/>
+              <w:spacing w:after="0" w:before="0" w:line="240" w:lineRule="auto"/>
+              <w:ind w:left="0" w:right="0" w:firstLine="0"/>
+              <w:jc w:val="left"/>
+              <w:rPr/>
+            </w:pPr>
+            <w:r>
+              <w:rPr>
+                <w:rtl w:val="0"/>
+              </w:rPr>
+              <w:t xml:space="preserve">A diagram which graphically shows the representation of a workflow of activities and actions.</w:t>
             </w:r>
           </w:p>
         </w:tc>
@@ -2799,8 +4083,8 @@
           <w:i w:val="1"/>
         </w:rPr>
       </w:pPr>
-      <w:bookmarkStart w:colFirst="0" w:colLast="0" w:name="_2ft6g8uw4qdi" w:id="7"/>
-      <w:bookmarkEnd w:id="7"/>
+      <w:bookmarkStart w:colFirst="0" w:colLast="0" w:name="_2ft6g8uw4qdi" w:id="9"/>
+      <w:bookmarkEnd w:id="9"/>
       <w:r>
         <w:rPr>
           <w:b w:val="1"/>
@@ -2832,8 +4116,8 @@
           <w:i w:val="1"/>
         </w:rPr>
       </w:pPr>
-      <w:bookmarkStart w:colFirst="0" w:colLast="0" w:name="_9q6d71qoedec" w:id="8"/>
-      <w:bookmarkEnd w:id="8"/>
+      <w:bookmarkStart w:colFirst="0" w:colLast="0" w:name="_9q6d71qoedec" w:id="10"/>
+      <w:bookmarkEnd w:id="10"/>
       <w:r>
         <w:rPr>
           <w:b w:val="1"/>
@@ -2903,8 +4187,8 @@
           <w:szCs w:val="28"/>
         </w:rPr>
       </w:pPr>
-      <w:bookmarkStart w:colFirst="0" w:colLast="0" w:name="_1lv5jtbpdsba" w:id="9"/>
-      <w:bookmarkEnd w:id="9"/>
+      <w:bookmarkStart w:colFirst="0" w:colLast="0" w:name="_1lv5jtbpdsba" w:id="11"/>
+      <w:bookmarkEnd w:id="11"/>
       <w:r>
         <w:br w:type="page"/>
       </w:r>
@@ -2924,8 +4208,8 @@
           <w:szCs w:val="28"/>
         </w:rPr>
       </w:pPr>
-      <w:bookmarkStart w:colFirst="0" w:colLast="0" w:name="_misvbatieyi9" w:id="10"/>
-      <w:bookmarkEnd w:id="10"/>
+      <w:bookmarkStart w:colFirst="0" w:colLast="0" w:name="_misvbatieyi9" w:id="12"/>
+      <w:bookmarkEnd w:id="12"/>
       <w:r>
         <w:rPr>
           <w:b w:val="1"/>
@@ -2942,8 +4226,8 @@
         <w:spacing w:line="480" w:lineRule="auto"/>
         <w:rPr/>
       </w:pPr>
-      <w:bookmarkStart w:colFirst="0" w:colLast="0" w:name="_sajf5nx8z3aq" w:id="11"/>
-      <w:bookmarkEnd w:id="11"/>
+      <w:bookmarkStart w:colFirst="0" w:colLast="0" w:name="_sajf5nx8z3aq" w:id="13"/>
+      <w:bookmarkEnd w:id="13"/>
       <w:r>
         <w:rPr>
           <w:rtl w:val="0"/>
@@ -2993,7 +4277,7 @@
           <wp:inline distB="114300" distT="114300" distL="114300" distR="114300">
             <wp:extent cx="5343525" cy="3438525"/>
             <wp:effectExtent b="0" l="0" r="0" t="0"/>
-            <wp:docPr id="4" name="image1.png"/>
+            <wp:docPr id="8" name="image1.png"/>
             <a:graphic>
               <a:graphicData uri="http://schemas.openxmlformats.org/drawingml/2006/picture">
                 <pic:pic>
@@ -3034,8 +4318,8 @@
         <w:jc w:val="center"/>
         <w:rPr/>
       </w:pPr>
-      <w:bookmarkStart w:colFirst="0" w:colLast="0" w:name="_ltnu7bdcyd9z" w:id="12"/>
-      <w:bookmarkEnd w:id="12"/>
+      <w:bookmarkStart w:colFirst="0" w:colLast="0" w:name="_ltnu7bdcyd9z" w:id="14"/>
+      <w:bookmarkEnd w:id="14"/>
       <w:r>
         <w:rPr>
           <w:rtl w:val="0"/>
@@ -3081,13 +4365,292 @@
         <w:spacing w:line="480" w:lineRule="auto"/>
         <w:rPr/>
       </w:pPr>
-      <w:bookmarkStart w:colFirst="0" w:colLast="0" w:name="_8kd3f7bemmgr" w:id="13"/>
-      <w:bookmarkEnd w:id="13"/>
+      <w:bookmarkStart w:colFirst="0" w:colLast="0" w:name="_8kd3f7bemmgr" w:id="15"/>
+      <w:bookmarkEnd w:id="15"/>
       <w:r>
         <w:rPr>
           <w:rtl w:val="0"/>
         </w:rPr>
         <w:t xml:space="preserve">2.2. Advantages of Client Server Architecture </w:t>
+      </w:r>
+    </w:p>
+    <w:p>
+      <w:pPr>
+        <w:numPr>
+          <w:ilvl w:val="0"/>
+          <w:numId w:val="3"/>
+        </w:numPr>
+        <w:spacing w:line="480" w:lineRule="auto"/>
+        <w:ind w:left="720" w:hanging="360"/>
+      </w:pPr>
+      <w:r>
+        <w:rPr>
+          <w:rtl w:val="0"/>
+        </w:rPr>
+        <w:t xml:space="preserve">Can handle multiple devices and requests simultaneously</w:t>
+      </w:r>
+    </w:p>
+    <w:p>
+      <w:pPr>
+        <w:numPr>
+          <w:ilvl w:val="0"/>
+          <w:numId w:val="3"/>
+        </w:numPr>
+        <w:spacing w:line="480" w:lineRule="auto"/>
+        <w:ind w:left="720" w:hanging="360"/>
+      </w:pPr>
+      <w:r>
+        <w:rPr>
+          <w:rtl w:val="0"/>
+        </w:rPr>
+        <w:t xml:space="preserve">The network is centralized</w:t>
+      </w:r>
+    </w:p>
+    <w:p>
+      <w:pPr>
+        <w:numPr>
+          <w:ilvl w:val="0"/>
+          <w:numId w:val="3"/>
+        </w:numPr>
+        <w:spacing w:line="480" w:lineRule="auto"/>
+        <w:ind w:left="720" w:hanging="360"/>
+      </w:pPr>
+      <w:r>
+        <w:rPr>
+          <w:rtl w:val="0"/>
+        </w:rPr>
+        <w:t xml:space="preserve">There will be only one system to secure</w:t>
+      </w:r>
+    </w:p>
+    <w:p>
+      <w:pPr>
+        <w:numPr>
+          <w:ilvl w:val="0"/>
+          <w:numId w:val="3"/>
+        </w:numPr>
+        <w:spacing w:line="480" w:lineRule="auto"/>
+        <w:ind w:left="720" w:hanging="360"/>
+      </w:pPr>
+      <w:r>
+        <w:rPr>
+          <w:rtl w:val="0"/>
+        </w:rPr>
+        <w:t xml:space="preserve">Can be scaled easily</w:t>
+      </w:r>
+    </w:p>
+    <w:p>
+      <w:pPr>
+        <w:pStyle w:val="Heading2"/>
+        <w:spacing w:line="480" w:lineRule="auto"/>
+        <w:rPr/>
+      </w:pPr>
+      <w:bookmarkStart w:colFirst="0" w:colLast="0" w:name="_khfhtom8eg3o" w:id="16"/>
+      <w:bookmarkEnd w:id="16"/>
+      <w:r>
+        <w:rPr>
+          <w:rtl w:val="0"/>
+        </w:rPr>
+        <w:t xml:space="preserve">2.3. Disadvantages of Client Server Architecture </w:t>
+      </w:r>
+    </w:p>
+    <w:p>
+      <w:pPr>
+        <w:numPr>
+          <w:ilvl w:val="0"/>
+          <w:numId w:val="4"/>
+        </w:numPr>
+        <w:spacing w:line="480" w:lineRule="auto"/>
+        <w:ind w:left="720" w:hanging="360"/>
+      </w:pPr>
+      <w:r>
+        <w:rPr>
+          <w:rtl w:val="0"/>
+        </w:rPr>
+        <w:t xml:space="preserve">If the server goes down, the whole system will not be functional.</w:t>
+      </w:r>
+    </w:p>
+    <w:p>
+      <w:pPr>
+        <w:numPr>
+          <w:ilvl w:val="0"/>
+          <w:numId w:val="4"/>
+        </w:numPr>
+        <w:spacing w:line="480" w:lineRule="auto"/>
+        <w:ind w:left="720" w:hanging="360"/>
+      </w:pPr>
+      <w:r>
+        <w:rPr>
+          <w:rtl w:val="0"/>
+        </w:rPr>
+        <w:t xml:space="preserve">A good server can be expensive to set up.</w:t>
+      </w:r>
+    </w:p>
+    <w:p>
+      <w:pPr>
+        <w:numPr>
+          <w:ilvl w:val="0"/>
+          <w:numId w:val="4"/>
+        </w:numPr>
+        <w:spacing w:line="480" w:lineRule="auto"/>
+        <w:ind w:left="720" w:hanging="360"/>
+        <w:rPr>
+          <w:u w:val="none"/>
+        </w:rPr>
+      </w:pPr>
+      <w:r>
+        <w:rPr>
+          <w:rtl w:val="0"/>
+        </w:rPr>
+        <w:t xml:space="preserve">If any part of the network fails, a lot of disruption could occur.</w:t>
+      </w:r>
+      <w:r>
+        <w:rPr>
+          <w:rtl w:val="0"/>
+        </w:rPr>
+      </w:r>
+    </w:p>
+    <w:p>
+      <w:pPr>
+        <w:pStyle w:val="Heading2"/>
+        <w:spacing w:line="480" w:lineRule="auto"/>
+        <w:rPr/>
+      </w:pPr>
+      <w:bookmarkStart w:colFirst="0" w:colLast="0" w:name="_5mwl1191hywb" w:id="17"/>
+      <w:bookmarkEnd w:id="17"/>
+      <w:r>
+        <w:rPr>
+          <w:rtl w:val="0"/>
+        </w:rPr>
+        <w:t xml:space="preserve">2.4. Overview of Security Concerns &amp; Measures </w:t>
+      </w:r>
+    </w:p>
+    <w:p>
+      <w:pPr>
+        <w:spacing w:line="480" w:lineRule="auto"/>
+        <w:ind w:left="0" w:firstLine="720"/>
+        <w:rPr/>
+      </w:pPr>
+      <w:r>
+        <w:rPr>
+          <w:rtl w:val="0"/>
+        </w:rPr>
+        <w:t xml:space="preserve">In this subsection we will talk about all the factors that affect the overall security of the application.</w:t>
+      </w:r>
+    </w:p>
+    <w:p>
+      <w:pPr>
+        <w:pStyle w:val="Heading3"/>
+        <w:spacing w:line="480" w:lineRule="auto"/>
+        <w:rPr/>
+      </w:pPr>
+      <w:bookmarkStart w:colFirst="0" w:colLast="0" w:name="_rl0jqt4gddxy" w:id="18"/>
+      <w:bookmarkEnd w:id="18"/>
+      <w:r>
+        <w:rPr>
+          <w:rtl w:val="0"/>
+        </w:rPr>
+        <w:t xml:space="preserve">2.4.1. The Server System</w:t>
+      </w:r>
+    </w:p>
+    <w:p>
+      <w:pPr>
+        <w:spacing w:line="480" w:lineRule="auto"/>
+        <w:ind w:left="0" w:firstLine="0"/>
+        <w:rPr/>
+      </w:pPr>
+      <w:r>
+        <w:rPr>
+          <w:b w:val="1"/>
+          <w:rtl w:val="0"/>
+        </w:rPr>
+        <w:tab/>
+      </w:r>
+      <w:r>
+        <w:rPr>
+          <w:rtl w:val="0"/>
+        </w:rPr>
+        <w:t xml:space="preserve">The entire application lives on the system at the restaurant. Therefore it is extremely essential that only the administrator has access to that system. Nobody else should be allowed to access the system. The system should be kept in a safe location away from the reach of normal users. Regular copies of the system should be maintained. Recommended duration would be monthly if not weekly. The server should at all times be connected to the local network (intranet). </w:t>
+      </w:r>
+    </w:p>
+    <w:p>
+      <w:pPr>
+        <w:pStyle w:val="Heading3"/>
+        <w:rPr/>
+      </w:pPr>
+      <w:bookmarkStart w:colFirst="0" w:colLast="0" w:name="_cqag87ofnho2" w:id="19"/>
+      <w:bookmarkEnd w:id="19"/>
+      <w:r>
+        <w:rPr>
+          <w:rtl w:val="0"/>
+        </w:rPr>
+        <w:t xml:space="preserve">2.4.2. The Database</w:t>
+      </w:r>
+    </w:p>
+    <w:p>
+      <w:pPr>
+        <w:spacing w:line="480" w:lineRule="auto"/>
+        <w:rPr/>
+      </w:pPr>
+      <w:r>
+        <w:rPr>
+          <w:rtl w:val="0"/>
+        </w:rPr>
+        <w:tab/>
+        <w:t xml:space="preserve">The restaurant can choose to put the database on the same computer as the server. This means that suggestions in section 2.4.1. should be carefully followed. Even if the database is on some other system, the same measures apply. However, if the restaurant wants, they can take daily backups of the database. Although weekly backups should suffice, unless they want to preserve each and every review of the past week in case of database failure or data loss.</w:t>
+      </w:r>
+    </w:p>
+    <w:p>
+      <w:pPr>
+        <w:pStyle w:val="Heading3"/>
+        <w:rPr/>
+      </w:pPr>
+      <w:bookmarkStart w:colFirst="0" w:colLast="0" w:name="_8t8mkdf874k" w:id="20"/>
+      <w:bookmarkEnd w:id="20"/>
+      <w:r>
+        <w:rPr>
+          <w:rtl w:val="0"/>
+        </w:rPr>
+        <w:t xml:space="preserve">2.4.3. The User and Chef’s Tablets</w:t>
+      </w:r>
+    </w:p>
+    <w:p>
+      <w:pPr>
+        <w:spacing w:line="480" w:lineRule="auto"/>
+        <w:rPr/>
+      </w:pPr>
+      <w:r>
+        <w:rPr>
+          <w:rtl w:val="0"/>
+        </w:rPr>
+        <w:tab/>
+        <w:t xml:space="preserve">The user’s tablet should be connected to the router via wifi. The user should be able to access the restaurant system without any login, but the user must create a session by selecting the table number where the user will be ordering food to. The chefs, however, will need to login to access the orders placed by the users and to change the order statuses. </w:t>
+      </w:r>
+    </w:p>
+    <w:p>
+      <w:pPr>
+        <w:pStyle w:val="Heading3"/>
+        <w:rPr/>
+      </w:pPr>
+      <w:bookmarkStart w:colFirst="0" w:colLast="0" w:name="_zjer61c3ae6" w:id="21"/>
+      <w:bookmarkEnd w:id="21"/>
+      <w:r>
+        <w:rPr>
+          <w:rtl w:val="0"/>
+        </w:rPr>
+        <w:t xml:space="preserve">2.4.4. Passwords</w:t>
+      </w:r>
+    </w:p>
+    <w:p>
+      <w:pPr>
+        <w:spacing w:line="480" w:lineRule="auto"/>
+        <w:rPr/>
+      </w:pPr>
+      <w:r>
+        <w:rPr>
+          <w:rtl w:val="0"/>
+        </w:rPr>
+        <w:tab/>
+        <w:t xml:space="preserve">All of the devices should be secured via strong passwords. Here’s a list of devices or applications from higher to lower priority which should be secured via a strong password.</w:t>
       </w:r>
     </w:p>
     <w:p>
@@ -3098,12 +4661,15 @@
         </w:numPr>
         <w:spacing w:line="480" w:lineRule="auto"/>
         <w:ind w:left="720" w:hanging="360"/>
-      </w:pPr>
-      <w:r>
-        <w:rPr>
-          <w:rtl w:val="0"/>
-        </w:rPr>
-        <w:t xml:space="preserve">Can handle multiple devices and requests simultaneously</w:t>
+        <w:rPr>
+          <w:u w:val="none"/>
+        </w:rPr>
+      </w:pPr>
+      <w:r>
+        <w:rPr>
+          <w:rtl w:val="0"/>
+        </w:rPr>
+        <w:t xml:space="preserve">The server’s desktop login</w:t>
       </w:r>
     </w:p>
     <w:p>
@@ -3114,12 +4680,15 @@
         </w:numPr>
         <w:spacing w:line="480" w:lineRule="auto"/>
         <w:ind w:left="720" w:hanging="360"/>
-      </w:pPr>
-      <w:r>
-        <w:rPr>
-          <w:rtl w:val="0"/>
-        </w:rPr>
-        <w:t xml:space="preserve">The network is centralized</w:t>
+        <w:rPr>
+          <w:u w:val="none"/>
+        </w:rPr>
+      </w:pPr>
+      <w:r>
+        <w:rPr>
+          <w:rtl w:val="0"/>
+        </w:rPr>
+        <w:t xml:space="preserve">Database login</w:t>
       </w:r>
     </w:p>
     <w:p>
@@ -3130,12 +4699,15 @@
         </w:numPr>
         <w:spacing w:line="480" w:lineRule="auto"/>
         <w:ind w:left="720" w:hanging="360"/>
-      </w:pPr>
-      <w:r>
-        <w:rPr>
-          <w:rtl w:val="0"/>
-        </w:rPr>
-        <w:t xml:space="preserve">There will be only one system to secure</w:t>
+        <w:rPr>
+          <w:u w:val="none"/>
+        </w:rPr>
+      </w:pPr>
+      <w:r>
+        <w:rPr>
+          <w:rtl w:val="0"/>
+        </w:rPr>
+        <w:t xml:space="preserve">System login - Admin</w:t>
       </w:r>
     </w:p>
     <w:p>
@@ -3146,69 +4718,44 @@
         </w:numPr>
         <w:spacing w:line="480" w:lineRule="auto"/>
         <w:ind w:left="720" w:hanging="360"/>
-      </w:pPr>
-      <w:r>
-        <w:rPr>
-          <w:rtl w:val="0"/>
-        </w:rPr>
-        <w:t xml:space="preserve">Can be scaled easily</w:t>
-      </w:r>
-    </w:p>
-    <w:p>
-      <w:pPr>
-        <w:pStyle w:val="Heading2"/>
-        <w:spacing w:line="480" w:lineRule="auto"/>
-        <w:rPr/>
-      </w:pPr>
-      <w:bookmarkStart w:colFirst="0" w:colLast="0" w:name="_khfhtom8eg3o" w:id="14"/>
-      <w:bookmarkEnd w:id="14"/>
-      <w:r>
-        <w:rPr>
-          <w:rtl w:val="0"/>
-        </w:rPr>
-        <w:t xml:space="preserve">2.3. Disadvantages of Client Server Architecture </w:t>
+        <w:rPr>
+          <w:u w:val="none"/>
+        </w:rPr>
+      </w:pPr>
+      <w:r>
+        <w:rPr>
+          <w:rtl w:val="0"/>
+        </w:rPr>
+        <w:t xml:space="preserve">Network login (to the router) - All tablets are connected via this.</w:t>
       </w:r>
     </w:p>
     <w:p>
       <w:pPr>
         <w:numPr>
           <w:ilvl w:val="0"/>
-          <w:numId w:val="3"/>
+          <w:numId w:val="2"/>
         </w:numPr>
         <w:spacing w:line="480" w:lineRule="auto"/>
         <w:ind w:left="720" w:hanging="360"/>
-      </w:pPr>
-      <w:r>
-        <w:rPr>
-          <w:rtl w:val="0"/>
-        </w:rPr>
-        <w:t xml:space="preserve">If the server goes down, the whole system will not be functional.</w:t>
+        <w:rPr>
+          <w:u w:val="none"/>
+        </w:rPr>
+      </w:pPr>
+      <w:r>
+        <w:rPr>
+          <w:rtl w:val="0"/>
+        </w:rPr>
+        <w:t xml:space="preserve">System login - Chef</w:t>
       </w:r>
     </w:p>
     <w:p>
       <w:pPr>
         <w:numPr>
           <w:ilvl w:val="0"/>
-          <w:numId w:val="3"/>
+          <w:numId w:val="2"/>
         </w:numPr>
         <w:spacing w:line="480" w:lineRule="auto"/>
         <w:ind w:left="720" w:hanging="360"/>
-      </w:pPr>
-      <w:r>
-        <w:rPr>
-          <w:rtl w:val="0"/>
-        </w:rPr>
-        <w:t xml:space="preserve">A good server can be expensive to set up.</w:t>
-      </w:r>
-    </w:p>
-    <w:p>
-      <w:pPr>
-        <w:numPr>
-          <w:ilvl w:val="0"/>
-          <w:numId w:val="3"/>
-        </w:numPr>
-        <w:spacing w:line="480" w:lineRule="auto"/>
-        <w:ind w:left="720" w:hanging="360"/>
         <w:rPr>
           <w:u w:val="none"/>
         </w:rPr>
@@ -3217,55 +4764,7 @@
         <w:rPr>
           <w:rtl w:val="0"/>
         </w:rPr>
-        <w:t xml:space="preserve">If any part of the network fails, a lot of disruption could occur.</w:t>
-      </w:r>
-      <w:r>
-        <w:rPr>
-          <w:rtl w:val="0"/>
-        </w:rPr>
-      </w:r>
-    </w:p>
-    <w:p>
-      <w:pPr>
-        <w:pStyle w:val="Heading2"/>
-        <w:spacing w:line="480" w:lineRule="auto"/>
-        <w:rPr/>
-      </w:pPr>
-      <w:bookmarkStart w:colFirst="0" w:colLast="0" w:name="_5mwl1191hywb" w:id="15"/>
-      <w:bookmarkEnd w:id="15"/>
-      <w:r>
-        <w:rPr>
-          <w:rtl w:val="0"/>
-        </w:rPr>
-        <w:t xml:space="preserve">2.4. Overview of Security Concerns &amp; Measures </w:t>
-      </w:r>
-    </w:p>
-    <w:p>
-      <w:pPr>
-        <w:spacing w:line="480" w:lineRule="auto"/>
-        <w:ind w:left="0" w:firstLine="720"/>
-        <w:rPr/>
-      </w:pPr>
-      <w:r>
-        <w:rPr>
-          <w:rtl w:val="0"/>
-        </w:rPr>
-        <w:t xml:space="preserve">In this subsection we will talk about all the factors that affect the overall security of the application.</w:t>
-      </w:r>
-    </w:p>
-    <w:p>
-      <w:pPr>
-        <w:pStyle w:val="Heading3"/>
-        <w:spacing w:line="480" w:lineRule="auto"/>
-        <w:rPr/>
-      </w:pPr>
-      <w:bookmarkStart w:colFirst="0" w:colLast="0" w:name="_rl0jqt4gddxy" w:id="16"/>
-      <w:bookmarkEnd w:id="16"/>
-      <w:r>
-        <w:rPr>
-          <w:rtl w:val="0"/>
-        </w:rPr>
-        <w:t xml:space="preserve">2.4.1. The Server System</w:t>
+        <w:t xml:space="preserve">Tablet login</w:t>
       </w:r>
     </w:p>
     <w:p>
@@ -3276,239 +4775,8 @@
       </w:pPr>
       <w:r>
         <w:rPr>
-          <w:b w:val="1"/>
-          <w:rtl w:val="0"/>
-        </w:rPr>
-        <w:tab/>
-      </w:r>
-      <w:r>
-        <w:rPr>
-          <w:rtl w:val="0"/>
-        </w:rPr>
-        <w:t xml:space="preserve">The entire application lives on the system at the restaurant. Therefore it is extremely essential that only the administrator has access to that system. Nobody else should be allowed to access the system. The system should be kept in a safe location away from the reach of normal users. Regular copies of the system should be maintained. Recommended duration would be monthly if not weekly. The server should at all times be connected to the local network (intranet). </w:t>
-      </w:r>
-    </w:p>
-    <w:p>
-      <w:pPr>
-        <w:pStyle w:val="Heading3"/>
-        <w:rPr/>
-      </w:pPr>
-      <w:bookmarkStart w:colFirst="0" w:colLast="0" w:name="_cqag87ofnho2" w:id="17"/>
-      <w:bookmarkEnd w:id="17"/>
-      <w:r>
-        <w:rPr>
-          <w:rtl w:val="0"/>
-        </w:rPr>
-        <w:t xml:space="preserve">2.4.2. The Database</w:t>
-      </w:r>
-    </w:p>
-    <w:p>
-      <w:pPr>
-        <w:spacing w:line="480" w:lineRule="auto"/>
-        <w:rPr/>
-      </w:pPr>
-      <w:r>
-        <w:rPr>
-          <w:rtl w:val="0"/>
-        </w:rPr>
-        <w:tab/>
-        <w:t xml:space="preserve">The restaurant can choose to put the database on the same computer as the server. This means that suggestions in section 2.4.1. should be carefully followed. Even if the database is on some other system, the same measures apply. However, if the restaurant wants, they can take daily backups of the database. Although weekly backups should suffice, unless they want to preserve each and every review of the past week in case of database failure or data loss.</w:t>
-      </w:r>
-    </w:p>
-    <w:p>
-      <w:pPr>
-        <w:pStyle w:val="Heading3"/>
-        <w:rPr/>
-      </w:pPr>
-      <w:bookmarkStart w:colFirst="0" w:colLast="0" w:name="_8t8mkdf874k" w:id="18"/>
-      <w:bookmarkEnd w:id="18"/>
-      <w:r>
-        <w:rPr>
-          <w:rtl w:val="0"/>
-        </w:rPr>
-        <w:t xml:space="preserve">2.4.3. The User and Chef’s Tablets</w:t>
-      </w:r>
-    </w:p>
-    <w:p>
-      <w:pPr>
-        <w:spacing w:line="480" w:lineRule="auto"/>
-        <w:rPr/>
-      </w:pPr>
-      <w:r>
-        <w:rPr>
-          <w:rtl w:val="0"/>
-        </w:rPr>
-        <w:tab/>
-        <w:t xml:space="preserve">The user’s tablet should be connected to the router via wifi. The user should be able to access the restaurant system without any login, but the user must create a session by selecting the table number where the user will be ordering food to. The chefs, however, will need to login to access the orders placed by the users and to change the order statuses. </w:t>
-      </w:r>
-    </w:p>
-    <w:p>
-      <w:pPr>
-        <w:pStyle w:val="Heading3"/>
-        <w:rPr/>
-      </w:pPr>
-      <w:bookmarkStart w:colFirst="0" w:colLast="0" w:name="_zjer61c3ae6" w:id="19"/>
-      <w:bookmarkEnd w:id="19"/>
-      <w:r>
-        <w:rPr>
-          <w:rtl w:val="0"/>
-        </w:rPr>
-        <w:t xml:space="preserve">2.4.4. Passwords</w:t>
-      </w:r>
-    </w:p>
-    <w:p>
-      <w:pPr>
-        <w:spacing w:line="480" w:lineRule="auto"/>
-        <w:rPr/>
-      </w:pPr>
-      <w:r>
-        <w:rPr>
-          <w:rtl w:val="0"/>
-        </w:rPr>
-        <w:tab/>
-        <w:t xml:space="preserve">All of the devices should be secured via strong passwords. Here’s a list of devices or applications from higher to lower priority which should be secured via a strong password.</w:t>
-      </w:r>
-    </w:p>
-    <w:p>
-      <w:pPr>
-        <w:numPr>
-          <w:ilvl w:val="0"/>
-          <w:numId w:val="1"/>
-        </w:numPr>
-        <w:spacing w:line="480" w:lineRule="auto"/>
-        <w:ind w:left="720" w:hanging="360"/>
-        <w:rPr>
-          <w:u w:val="none"/>
-        </w:rPr>
-      </w:pPr>
-      <w:r>
-        <w:rPr>
-          <w:rtl w:val="0"/>
-        </w:rPr>
-        <w:t xml:space="preserve">The server’s desktop login</w:t>
-      </w:r>
-    </w:p>
-    <w:p>
-      <w:pPr>
-        <w:numPr>
-          <w:ilvl w:val="0"/>
-          <w:numId w:val="1"/>
-        </w:numPr>
-        <w:spacing w:line="480" w:lineRule="auto"/>
-        <w:ind w:left="720" w:hanging="360"/>
-        <w:rPr>
-          <w:u w:val="none"/>
-        </w:rPr>
-      </w:pPr>
-      <w:r>
-        <w:rPr>
-          <w:rtl w:val="0"/>
-        </w:rPr>
-        <w:t xml:space="preserve">Database login</w:t>
-      </w:r>
-    </w:p>
-    <w:p>
-      <w:pPr>
-        <w:numPr>
-          <w:ilvl w:val="0"/>
-          <w:numId w:val="1"/>
-        </w:numPr>
-        <w:spacing w:line="480" w:lineRule="auto"/>
-        <w:ind w:left="720" w:hanging="360"/>
-        <w:rPr>
-          <w:u w:val="none"/>
-        </w:rPr>
-      </w:pPr>
-      <w:r>
-        <w:rPr>
-          <w:rtl w:val="0"/>
-        </w:rPr>
-        <w:t xml:space="preserve">System login - Admin</w:t>
-      </w:r>
-    </w:p>
-    <w:p>
-      <w:pPr>
-        <w:numPr>
-          <w:ilvl w:val="0"/>
-          <w:numId w:val="1"/>
-        </w:numPr>
-        <w:spacing w:line="480" w:lineRule="auto"/>
-        <w:ind w:left="720" w:hanging="360"/>
-        <w:rPr>
-          <w:u w:val="none"/>
-        </w:rPr>
-      </w:pPr>
-      <w:r>
-        <w:rPr>
-          <w:rtl w:val="0"/>
-        </w:rPr>
-        <w:t xml:space="preserve">Network login (to the router) - All tablets are connected via this.</w:t>
-      </w:r>
-    </w:p>
-    <w:p>
-      <w:pPr>
-        <w:numPr>
-          <w:ilvl w:val="0"/>
-          <w:numId w:val="1"/>
-        </w:numPr>
-        <w:spacing w:line="480" w:lineRule="auto"/>
-        <w:ind w:left="720" w:hanging="360"/>
-        <w:rPr>
-          <w:u w:val="none"/>
-        </w:rPr>
-      </w:pPr>
-      <w:r>
-        <w:rPr>
-          <w:rtl w:val="0"/>
-        </w:rPr>
-        <w:t xml:space="preserve">System login - Chef</w:t>
-      </w:r>
-    </w:p>
-    <w:p>
-      <w:pPr>
-        <w:numPr>
-          <w:ilvl w:val="0"/>
-          <w:numId w:val="1"/>
-        </w:numPr>
-        <w:spacing w:line="480" w:lineRule="auto"/>
-        <w:ind w:left="720" w:hanging="360"/>
-        <w:rPr>
-          <w:u w:val="none"/>
-        </w:rPr>
-      </w:pPr>
-      <w:r>
-        <w:rPr>
-          <w:rtl w:val="0"/>
-        </w:rPr>
-        <w:t xml:space="preserve">Tablet login</w:t>
-      </w:r>
-    </w:p>
-    <w:p>
-      <w:pPr>
-        <w:pStyle w:val="Heading2"/>
-        <w:spacing w:line="480" w:lineRule="auto"/>
-        <w:rPr/>
-      </w:pPr>
-      <w:bookmarkStart w:colFirst="0" w:colLast="0" w:name="_49jm6xevd9gn" w:id="20"/>
-      <w:bookmarkEnd w:id="20"/>
-      <w:r>
-        <w:rPr>
-          <w:rtl w:val="0"/>
-        </w:rPr>
-        <w:t xml:space="preserve">2.5. Programming Language and Database choices</w:t>
-      </w:r>
-    </w:p>
-    <w:p>
-      <w:pPr>
-        <w:spacing w:line="480" w:lineRule="auto"/>
-        <w:rPr/>
-      </w:pPr>
-      <w:r>
-        <w:rPr>
-          <w:rtl w:val="0"/>
-        </w:rPr>
-        <w:tab/>
-        <w:t xml:space="preserve">The application will be a web application fully responsive for mobile, tablet and desktop devices. The backend will be coded in PHP 7 and the database will be MySQL 8.</w:t>
+          <w:rtl w:val="0"/>
+        </w:rPr>
       </w:r>
     </w:p>
     <w:p>
@@ -3521,34 +4789,13 @@
           <w:szCs w:val="28"/>
         </w:rPr>
       </w:pPr>
-      <w:bookmarkStart w:colFirst="0" w:colLast="0" w:name="_a7bb3tb7wzen" w:id="21"/>
-      <w:bookmarkEnd w:id="21"/>
-      <w:r>
-        <w:br w:type="page"/>
-      </w:r>
-      <w:r>
-        <w:rPr>
-          <w:rtl w:val="0"/>
-        </w:rPr>
-      </w:r>
-    </w:p>
-    <w:p>
-      <w:pPr>
-        <w:pStyle w:val="Heading1"/>
-        <w:spacing w:line="480" w:lineRule="auto"/>
+      <w:bookmarkStart w:colFirst="0" w:colLast="0" w:name="_ejqfbi74euqp" w:id="22"/>
+      <w:bookmarkEnd w:id="22"/>
+      <w:r>
         <w:rPr>
           <w:b w:val="1"/>
           <w:sz w:val="28"/>
           <w:szCs w:val="28"/>
-        </w:rPr>
-      </w:pPr>
-      <w:bookmarkStart w:colFirst="0" w:colLast="0" w:name="_1y9a2q5lj4o6" w:id="22"/>
-      <w:bookmarkEnd w:id="22"/>
-      <w:r>
-        <w:rPr>
-          <w:b w:val="1"/>
-          <w:sz w:val="28"/>
-          <w:szCs w:val="28"/>
           <w:rtl w:val="0"/>
         </w:rPr>
         <w:t xml:space="preserve">3. Database Design</w:t>
@@ -3592,7 +4839,7 @@
           <w:rtl w:val="0"/>
         </w:rPr>
         <w:tab/>
-        <w:t xml:space="preserve">Our database design consists of 5 tables namely Orders, Users, OrderMapping, Food and Ratings. The OrderMapping table has two foreign keys which map to the order_id in the Orders table and food_id in the Food table. Similarly, the Ratings table has a foreign key food_id which maps to food_id in the Food table. This is how food items are linked to the orders and how ratings and reviews are mapped to the food items.</w:t>
+        <w:t xml:space="preserve">Our database design consists of 6 tables namely Orders, Users, OrderMapping, Food, Ratings and logs. The OrderMapping table has two foreign keys which map to the order_id in the Orders table and food_id in the Food table. Similarly, the Ratings table has a foreign key food_id which maps to food_id in the Food table. This is how food items are linked to the orders and how ratings and reviews are mapped to the food items. The Logs table has a primary key log_id and is used for storing logs.</w:t>
       </w:r>
     </w:p>
     <w:p>
@@ -3614,14 +4861,14 @@
         <w:rPr/>
         <w:drawing>
           <wp:inline distB="114300" distT="114300" distL="114300" distR="114300">
-            <wp:extent cx="5795963" cy="6314105"/>
+            <wp:extent cx="5943600" cy="6489700"/>
             <wp:effectExtent b="0" l="0" r="0" t="0"/>
-            <wp:docPr id="2" name="image4.png"/>
+            <wp:docPr id="5" name="image3.png"/>
             <a:graphic>
               <a:graphicData uri="http://schemas.openxmlformats.org/drawingml/2006/picture">
                 <pic:pic>
                   <pic:nvPicPr>
-                    <pic:cNvPr id="0" name="image4.png"/>
+                    <pic:cNvPr id="0" name="image3.png"/>
                     <pic:cNvPicPr preferRelativeResize="0"/>
                   </pic:nvPicPr>
                   <pic:blipFill>
@@ -3634,7 +4881,7 @@
                   <pic:spPr>
                     <a:xfrm>
                       <a:off x="0" y="0"/>
-                      <a:ext cx="5795963" cy="6314105"/>
+                      <a:ext cx="5943600" cy="6489700"/>
                     </a:xfrm>
                     <a:prstGeom prst="rect"/>
                     <a:ln/>
@@ -3787,22 +5034,8 @@
     </w:p>
     <w:p>
       <w:pPr>
-        <w:spacing w:line="480" w:lineRule="auto"/>
-        <w:ind w:left="0" w:firstLine="0"/>
-        <w:rPr/>
-      </w:pPr>
-      <w:r>
-        <w:rPr>
-          <w:rtl w:val="0"/>
-        </w:rPr>
-      </w:r>
-    </w:p>
-    <w:p>
-      <w:pPr>
         <w:pStyle w:val="Heading3"/>
-        <w:rPr>
-          <w:b w:val="1"/>
-        </w:rPr>
+        <w:rPr/>
       </w:pPr>
       <w:bookmarkStart w:colFirst="0" w:colLast="0" w:name="_y65z3jakb35o" w:id="27"/>
       <w:bookmarkEnd w:id="27"/>
@@ -3819,6 +5052,11 @@
           <w:rtl w:val="0"/>
         </w:rPr>
         <w:t xml:space="preserve">.2.1. Block Diagram</w:t>
+      </w:r>
+      <w:r>
+        <w:rPr>
+          <w:rtl w:val="0"/>
+        </w:rPr>
       </w:r>
     </w:p>
     <w:p>
@@ -3833,12 +5071,12 @@
           <wp:inline distB="114300" distT="114300" distL="114300" distR="114300">
             <wp:extent cx="4748213" cy="4821403"/>
             <wp:effectExtent b="0" l="0" r="0" t="0"/>
-            <wp:docPr id="1" name="image2.png"/>
+            <wp:docPr id="4" name="image5.png"/>
             <a:graphic>
               <a:graphicData uri="http://schemas.openxmlformats.org/drawingml/2006/picture">
                 <pic:pic>
                   <pic:nvPicPr>
-                    <pic:cNvPr id="0" name="image2.png"/>
+                    <pic:cNvPr id="0" name="image5.png"/>
                     <pic:cNvPicPr preferRelativeResize="0"/>
                   </pic:nvPicPr>
                   <pic:blipFill>
@@ -3907,14 +5145,14 @@
         <w:rPr/>
         <w:drawing>
           <wp:inline distB="114300" distT="114300" distL="114300" distR="114300">
-            <wp:extent cx="5514975" cy="4876800"/>
+            <wp:extent cx="6066954" cy="5363691"/>
             <wp:effectExtent b="0" l="0" r="0" t="0"/>
-            <wp:docPr id="3" name="image3.png"/>
+            <wp:docPr id="1" name="image2.png"/>
             <a:graphic>
               <a:graphicData uri="http://schemas.openxmlformats.org/drawingml/2006/picture">
                 <pic:pic>
                   <pic:nvPicPr>
-                    <pic:cNvPr id="0" name="image3.png"/>
+                    <pic:cNvPr id="0" name="image2.png"/>
                     <pic:cNvPicPr preferRelativeResize="0"/>
                   </pic:nvPicPr>
                   <pic:blipFill>
@@ -3927,7 +5165,7 @@
                   <pic:spPr>
                     <a:xfrm>
                       <a:off x="0" y="0"/>
-                      <a:ext cx="5514975" cy="4876800"/>
+                      <a:ext cx="6066954" cy="5363691"/>
                     </a:xfrm>
                     <a:prstGeom prst="rect"/>
                     <a:ln/>
@@ -3956,9 +5194,706 @@
         </w:rPr>
       </w:r>
     </w:p>
+    <w:p>
+      <w:pPr>
+        <w:spacing w:line="480" w:lineRule="auto"/>
+        <w:ind w:left="0" w:firstLine="0"/>
+        <w:rPr/>
+      </w:pPr>
+      <w:r>
+        <w:rPr>
+          <w:rtl w:val="0"/>
+        </w:rPr>
+        <w:t xml:space="preserve">A context diagram shows a single high level process (in this case our system) and its interactions with entities (in this case user, admin, chef and the database). </w:t>
+      </w:r>
+    </w:p>
+    <w:p>
+      <w:pPr>
+        <w:spacing w:line="480" w:lineRule="auto"/>
+        <w:ind w:left="0" w:firstLine="0"/>
+        <w:rPr/>
+      </w:pPr>
+      <w:r>
+        <w:rPr>
+          <w:rtl w:val="0"/>
+        </w:rPr>
+      </w:r>
+    </w:p>
+    <w:p>
+      <w:pPr>
+        <w:pStyle w:val="Heading2"/>
+        <w:rPr/>
+      </w:pPr>
+      <w:bookmarkStart w:colFirst="0" w:colLast="0" w:name="_kykaatgy8mv6" w:id="28"/>
+      <w:bookmarkEnd w:id="28"/>
+      <w:r>
+        <w:rPr>
+          <w:rtl w:val="0"/>
+        </w:rPr>
+        <w:t xml:space="preserve">4.4. Interaction Viewpoint</w:t>
+      </w:r>
+      <w:r>
+        <w:rPr>
+          <w:rtl w:val="0"/>
+        </w:rPr>
+      </w:r>
+    </w:p>
+    <w:p>
+      <w:pPr>
+        <w:spacing w:line="480" w:lineRule="auto"/>
+        <w:rPr/>
+      </w:pPr>
+      <w:r>
+        <w:rPr>
+          <w:rtl w:val="0"/>
+        </w:rPr>
+        <w:t xml:space="preserve">A sequence diagram explains the order of actions or processes in a time sequence. The blocks are objects or actors which handle data and communicate with each other. The small black dots indicate the start of a phase. They represent the start of one or more use cases. The vertical dotted lines represent the lifeline of the object/actor. The rectangular blocks show the time needed for an action to be completed. Arrows show the action taken by the objects as well as the direction of flow. An arrow with a filled arrowhead indicates a synchronous flow whereas an unfilled arrowhead indicates an asynchronous flow. </w:t>
+      </w:r>
+    </w:p>
+    <w:p>
+      <w:pPr>
+        <w:pStyle w:val="Heading3"/>
+        <w:rPr/>
+      </w:pPr>
+      <w:bookmarkStart w:colFirst="0" w:colLast="0" w:name="_hcrc0xgg18fo" w:id="29"/>
+      <w:bookmarkEnd w:id="29"/>
+      <w:r>
+        <w:rPr>
+          <w:rtl w:val="0"/>
+        </w:rPr>
+        <w:t xml:space="preserve">4.4.1. Sequence Diagram for chef</w:t>
+      </w:r>
+    </w:p>
+    <w:p>
+      <w:pPr>
+        <w:rPr/>
+      </w:pPr>
+      <w:r>
+        <w:rPr>
+          <w:rtl w:val="0"/>
+        </w:rPr>
+      </w:r>
+    </w:p>
+    <w:p>
+      <w:pPr>
+        <w:rPr/>
+      </w:pPr>
+      <w:r>
+        <w:rPr/>
+        <w:drawing>
+          <wp:inline distB="114300" distT="114300" distL="114300" distR="114300">
+            <wp:extent cx="5643563" cy="6596372"/>
+            <wp:effectExtent b="0" l="0" r="0" t="0"/>
+            <wp:docPr id="9" name="image6.png"/>
+            <a:graphic>
+              <a:graphicData uri="http://schemas.openxmlformats.org/drawingml/2006/picture">
+                <pic:pic>
+                  <pic:nvPicPr>
+                    <pic:cNvPr id="0" name="image6.png"/>
+                    <pic:cNvPicPr preferRelativeResize="0"/>
+                  </pic:nvPicPr>
+                  <pic:blipFill>
+                    <a:blip r:embed="rId11"/>
+                    <a:srcRect b="0" l="0" r="0" t="0"/>
+                    <a:stretch>
+                      <a:fillRect/>
+                    </a:stretch>
+                  </pic:blipFill>
+                  <pic:spPr>
+                    <a:xfrm>
+                      <a:off x="0" y="0"/>
+                      <a:ext cx="5643563" cy="6596372"/>
+                    </a:xfrm>
+                    <a:prstGeom prst="rect"/>
+                    <a:ln/>
+                  </pic:spPr>
+                </pic:pic>
+              </a:graphicData>
+            </a:graphic>
+          </wp:inline>
+        </w:drawing>
+      </w:r>
+      <w:r>
+        <w:rPr>
+          <w:rtl w:val="0"/>
+        </w:rPr>
+      </w:r>
+    </w:p>
+    <w:p>
+      <w:pPr>
+        <w:rPr/>
+      </w:pPr>
+      <w:r>
+        <w:rPr>
+          <w:rtl w:val="0"/>
+        </w:rPr>
+      </w:r>
+    </w:p>
+    <w:p>
+      <w:pPr>
+        <w:rPr/>
+      </w:pPr>
+      <w:r>
+        <w:rPr>
+          <w:rtl w:val="0"/>
+        </w:rPr>
+      </w:r>
+    </w:p>
+    <w:p>
+      <w:pPr>
+        <w:pStyle w:val="Heading3"/>
+        <w:rPr/>
+      </w:pPr>
+      <w:bookmarkStart w:colFirst="0" w:colLast="0" w:name="_p0hxdk7ycyr1" w:id="30"/>
+      <w:bookmarkEnd w:id="30"/>
+      <w:r>
+        <w:rPr>
+          <w:rtl w:val="0"/>
+        </w:rPr>
+        <w:t xml:space="preserve">4.4.2. Sequence Diagram for user</w:t>
+      </w:r>
+    </w:p>
+    <w:p>
+      <w:pPr>
+        <w:rPr/>
+      </w:pPr>
+      <w:r>
+        <w:rPr>
+          <w:rtl w:val="0"/>
+        </w:rPr>
+      </w:r>
+    </w:p>
+    <w:p>
+      <w:pPr>
+        <w:rPr/>
+      </w:pPr>
+      <w:r>
+        <w:rPr/>
+        <w:drawing>
+          <wp:inline distB="114300" distT="114300" distL="114300" distR="114300">
+            <wp:extent cx="4462463" cy="7665580"/>
+            <wp:effectExtent b="0" l="0" r="0" t="0"/>
+            <wp:docPr id="7" name="image7.png"/>
+            <a:graphic>
+              <a:graphicData uri="http://schemas.openxmlformats.org/drawingml/2006/picture">
+                <pic:pic>
+                  <pic:nvPicPr>
+                    <pic:cNvPr id="0" name="image7.png"/>
+                    <pic:cNvPicPr preferRelativeResize="0"/>
+                  </pic:nvPicPr>
+                  <pic:blipFill>
+                    <a:blip r:embed="rId12"/>
+                    <a:srcRect b="0" l="0" r="0" t="0"/>
+                    <a:stretch>
+                      <a:fillRect/>
+                    </a:stretch>
+                  </pic:blipFill>
+                  <pic:spPr>
+                    <a:xfrm>
+                      <a:off x="0" y="0"/>
+                      <a:ext cx="4462463" cy="7665580"/>
+                    </a:xfrm>
+                    <a:prstGeom prst="rect"/>
+                    <a:ln/>
+                  </pic:spPr>
+                </pic:pic>
+              </a:graphicData>
+            </a:graphic>
+          </wp:inline>
+        </w:drawing>
+      </w:r>
+      <w:r>
+        <w:rPr>
+          <w:rtl w:val="0"/>
+        </w:rPr>
+      </w:r>
+    </w:p>
+    <w:p>
+      <w:pPr>
+        <w:pStyle w:val="Heading3"/>
+        <w:rPr/>
+      </w:pPr>
+      <w:bookmarkStart w:colFirst="0" w:colLast="0" w:name="_i9x2dw7fphkj" w:id="31"/>
+      <w:bookmarkEnd w:id="31"/>
+      <w:r>
+        <w:rPr>
+          <w:rtl w:val="0"/>
+        </w:rPr>
+        <w:t xml:space="preserve">4.4.3. Sequence Diagram for admin</w:t>
+      </w:r>
+    </w:p>
+    <w:p>
+      <w:pPr>
+        <w:rPr/>
+      </w:pPr>
+      <w:r>
+        <w:rPr/>
+        <w:drawing>
+          <wp:inline distB="114300" distT="114300" distL="114300" distR="114300">
+            <wp:extent cx="5624513" cy="8603931"/>
+            <wp:effectExtent b="0" l="0" r="0" t="0"/>
+            <wp:docPr id="6" name="image8.png"/>
+            <a:graphic>
+              <a:graphicData uri="http://schemas.openxmlformats.org/drawingml/2006/picture">
+                <pic:pic>
+                  <pic:nvPicPr>
+                    <pic:cNvPr id="0" name="image8.png"/>
+                    <pic:cNvPicPr preferRelativeResize="0"/>
+                  </pic:nvPicPr>
+                  <pic:blipFill>
+                    <a:blip r:embed="rId13"/>
+                    <a:srcRect b="0" l="0" r="0" t="0"/>
+                    <a:stretch>
+                      <a:fillRect/>
+                    </a:stretch>
+                  </pic:blipFill>
+                  <pic:spPr>
+                    <a:xfrm>
+                      <a:off x="0" y="0"/>
+                      <a:ext cx="5624513" cy="8603931"/>
+                    </a:xfrm>
+                    <a:prstGeom prst="rect"/>
+                    <a:ln/>
+                  </pic:spPr>
+                </pic:pic>
+              </a:graphicData>
+            </a:graphic>
+          </wp:inline>
+        </w:drawing>
+      </w:r>
+      <w:r>
+        <w:rPr>
+          <w:rtl w:val="0"/>
+        </w:rPr>
+      </w:r>
+    </w:p>
+    <w:p>
+      <w:pPr>
+        <w:pStyle w:val="Heading2"/>
+        <w:rPr/>
+      </w:pPr>
+      <w:bookmarkStart w:colFirst="0" w:colLast="0" w:name="_4d7lrbmcavgx" w:id="32"/>
+      <w:bookmarkEnd w:id="32"/>
+      <w:r>
+        <w:rPr>
+          <w:rtl w:val="0"/>
+        </w:rPr>
+        <w:t xml:space="preserve">4.5. State Dynamics Viewpoint</w:t>
+      </w:r>
+    </w:p>
+    <w:p>
+      <w:pPr>
+        <w:pStyle w:val="Heading3"/>
+        <w:rPr/>
+      </w:pPr>
+      <w:bookmarkStart w:colFirst="0" w:colLast="0" w:name="_7nmx1d8561o8" w:id="33"/>
+      <w:bookmarkEnd w:id="33"/>
+      <w:r>
+        <w:rPr>
+          <w:rtl w:val="0"/>
+        </w:rPr>
+        <w:t xml:space="preserve">4.5.1. State Diagram</w:t>
+      </w:r>
+    </w:p>
+    <w:p>
+      <w:pPr>
+        <w:rPr/>
+      </w:pPr>
+      <w:r>
+        <w:rPr>
+          <w:rtl w:val="0"/>
+        </w:rPr>
+      </w:r>
+    </w:p>
+    <w:p>
+      <w:pPr>
+        <w:rPr/>
+      </w:pPr>
+      <w:r>
+        <w:rPr>
+          <w:rtl w:val="0"/>
+        </w:rPr>
+      </w:r>
+    </w:p>
+    <w:p>
+      <w:pPr>
+        <w:rPr/>
+      </w:pPr>
+      <w:r>
+        <w:rPr>
+          <w:rtl w:val="0"/>
+        </w:rPr>
+      </w:r>
+    </w:p>
+    <w:p>
+      <w:pPr>
+        <w:rPr/>
+      </w:pPr>
+      <w:r>
+        <w:rPr>
+          <w:rtl w:val="0"/>
+        </w:rPr>
+      </w:r>
+    </w:p>
+    <w:p>
+      <w:pPr>
+        <w:jc w:val="center"/>
+        <w:rPr>
+          <w:b w:val="1"/>
+        </w:rPr>
+      </w:pPr>
+      <w:r>
+        <w:rPr/>
+        <w:drawing>
+          <wp:inline distB="114300" distT="114300" distL="114300" distR="114300">
+            <wp:extent cx="5943600" cy="5027242"/>
+            <wp:effectExtent b="0" l="0" r="0" t="0"/>
+            <wp:docPr id="2" name="image4.png"/>
+            <a:graphic>
+              <a:graphicData uri="http://schemas.openxmlformats.org/drawingml/2006/picture">
+                <pic:pic>
+                  <pic:nvPicPr>
+                    <pic:cNvPr id="0" name="image4.png"/>
+                    <pic:cNvPicPr preferRelativeResize="0"/>
+                  </pic:nvPicPr>
+                  <pic:blipFill>
+                    <a:blip r:embed="rId14"/>
+                    <a:srcRect b="0" l="0" r="0" t="0"/>
+                    <a:stretch>
+                      <a:fillRect/>
+                    </a:stretch>
+                  </pic:blipFill>
+                  <pic:spPr>
+                    <a:xfrm>
+                      <a:off x="0" y="0"/>
+                      <a:ext cx="5943600" cy="5027242"/>
+                    </a:xfrm>
+                    <a:prstGeom prst="rect"/>
+                    <a:ln/>
+                  </pic:spPr>
+                </pic:pic>
+              </a:graphicData>
+            </a:graphic>
+          </wp:inline>
+        </w:drawing>
+      </w:r>
+      <w:r>
+        <w:rPr>
+          <w:rtl w:val="0"/>
+        </w:rPr>
+      </w:r>
+    </w:p>
+    <w:p>
+      <w:pPr>
+        <w:rPr/>
+      </w:pPr>
+      <w:r>
+        <w:rPr>
+          <w:rtl w:val="0"/>
+        </w:rPr>
+      </w:r>
+    </w:p>
+    <w:p>
+      <w:pPr>
+        <w:spacing w:line="480" w:lineRule="auto"/>
+        <w:rPr/>
+      </w:pPr>
+      <w:r>
+        <w:rPr>
+          <w:rtl w:val="0"/>
+        </w:rPr>
+      </w:r>
+    </w:p>
+    <w:p>
+      <w:pPr>
+        <w:spacing w:line="480" w:lineRule="auto"/>
+        <w:rPr/>
+      </w:pPr>
+      <w:r>
+        <w:rPr>
+          <w:rtl w:val="0"/>
+        </w:rPr>
+        <w:t xml:space="preserve">The state diagram explains how state changes in the system. Various states shown in the above diagram are one or more web pages. The black dot shows the starting point for the state and the black dot inside the circle shows the ending point. The lines show actions or navigation links via which the state change occurs. The yellow rounded rectangular blocks are states.</w:t>
+      </w:r>
+      <w:r>
+        <w:rPr>
+          <w:rtl w:val="0"/>
+        </w:rPr>
+      </w:r>
+    </w:p>
+    <w:p>
+      <w:pPr>
+        <w:pStyle w:val="Heading2"/>
+        <w:spacing w:line="480" w:lineRule="auto"/>
+        <w:rPr/>
+      </w:pPr>
+      <w:bookmarkStart w:colFirst="0" w:colLast="0" w:name="_gl2kpvlgx6x" w:id="34"/>
+      <w:bookmarkEnd w:id="34"/>
+      <w:r>
+        <w:br w:type="page"/>
+      </w:r>
+      <w:r>
+        <w:rPr>
+          <w:rtl w:val="0"/>
+        </w:rPr>
+      </w:r>
+    </w:p>
+    <w:p>
+      <w:pPr>
+        <w:pStyle w:val="Heading2"/>
+        <w:rPr/>
+      </w:pPr>
+      <w:bookmarkStart w:colFirst="0" w:colLast="0" w:name="_b00czcn5cglv" w:id="35"/>
+      <w:bookmarkEnd w:id="35"/>
+      <w:r>
+        <w:rPr>
+          <w:rtl w:val="0"/>
+        </w:rPr>
+        <w:t xml:space="preserve">4.6. Behavioral Viewpoint</w:t>
+      </w:r>
+    </w:p>
+    <w:p>
+      <w:pPr>
+        <w:pStyle w:val="Heading3"/>
+        <w:rPr/>
+      </w:pPr>
+      <w:bookmarkStart w:colFirst="0" w:colLast="0" w:name="_hdfjhb6rv263" w:id="36"/>
+      <w:bookmarkEnd w:id="36"/>
+      <w:r>
+        <w:rPr>
+          <w:rtl w:val="0"/>
+        </w:rPr>
+        <w:t xml:space="preserve">4.6.1 Activity Diagram</w:t>
+      </w:r>
+    </w:p>
+    <w:p>
+      <w:pPr>
+        <w:rPr/>
+      </w:pPr>
+      <w:r>
+        <w:rPr>
+          <w:rtl w:val="0"/>
+        </w:rPr>
+      </w:r>
+    </w:p>
+    <w:p>
+      <w:pPr>
+        <w:rPr/>
+      </w:pPr>
+      <w:r>
+        <w:rPr/>
+        <w:drawing>
+          <wp:inline distB="114300" distT="114300" distL="114300" distR="114300">
+            <wp:extent cx="5943600" cy="6172200"/>
+            <wp:effectExtent b="0" l="0" r="0" t="0"/>
+            <wp:docPr id="3" name="image9.png"/>
+            <a:graphic>
+              <a:graphicData uri="http://schemas.openxmlformats.org/drawingml/2006/picture">
+                <pic:pic>
+                  <pic:nvPicPr>
+                    <pic:cNvPr id="0" name="image9.png"/>
+                    <pic:cNvPicPr preferRelativeResize="0"/>
+                  </pic:nvPicPr>
+                  <pic:blipFill>
+                    <a:blip r:embed="rId15"/>
+                    <a:srcRect b="0" l="0" r="0" t="0"/>
+                    <a:stretch>
+                      <a:fillRect/>
+                    </a:stretch>
+                  </pic:blipFill>
+                  <pic:spPr>
+                    <a:xfrm>
+                      <a:off x="0" y="0"/>
+                      <a:ext cx="5943600" cy="6172200"/>
+                    </a:xfrm>
+                    <a:prstGeom prst="rect"/>
+                    <a:ln/>
+                  </pic:spPr>
+                </pic:pic>
+              </a:graphicData>
+            </a:graphic>
+          </wp:inline>
+        </w:drawing>
+      </w:r>
+      <w:r>
+        <w:rPr>
+          <w:rtl w:val="0"/>
+        </w:rPr>
+      </w:r>
+    </w:p>
+    <w:p>
+      <w:pPr>
+        <w:pStyle w:val="Heading4"/>
+        <w:jc w:val="center"/>
+        <w:rPr/>
+      </w:pPr>
+      <w:bookmarkStart w:colFirst="0" w:colLast="0" w:name="_nuzlqlg5g5db" w:id="37"/>
+      <w:bookmarkEnd w:id="37"/>
+      <w:r>
+        <w:rPr>
+          <w:rtl w:val="0"/>
+        </w:rPr>
+        <w:t xml:space="preserve">Figure: Activity Diagram for a food order</w:t>
+      </w:r>
+    </w:p>
+    <w:p>
+      <w:pPr>
+        <w:rPr/>
+      </w:pPr>
+      <w:r>
+        <w:rPr>
+          <w:rtl w:val="0"/>
+        </w:rPr>
+      </w:r>
+    </w:p>
+    <w:p>
+      <w:pPr>
+        <w:spacing w:line="480" w:lineRule="auto"/>
+        <w:rPr/>
+      </w:pPr>
+      <w:r>
+        <w:rPr>
+          <w:rtl w:val="0"/>
+        </w:rPr>
+        <w:t xml:space="preserve">The activity diagram explains a workflow. In the diagram there are various components being used. Here is a list of components and what they mean -</w:t>
+      </w:r>
+    </w:p>
+    <w:p>
+      <w:pPr>
+        <w:numPr>
+          <w:ilvl w:val="0"/>
+          <w:numId w:val="1"/>
+        </w:numPr>
+        <w:spacing w:line="480" w:lineRule="auto"/>
+        <w:ind w:left="720" w:hanging="360"/>
+        <w:rPr>
+          <w:u w:val="none"/>
+        </w:rPr>
+      </w:pPr>
+      <w:r>
+        <w:rPr>
+          <w:rtl w:val="0"/>
+        </w:rPr>
+        <w:t xml:space="preserve">A black dot - The starting point of a workflow.</w:t>
+      </w:r>
+    </w:p>
+    <w:p>
+      <w:pPr>
+        <w:numPr>
+          <w:ilvl w:val="0"/>
+          <w:numId w:val="1"/>
+        </w:numPr>
+        <w:spacing w:line="480" w:lineRule="auto"/>
+        <w:ind w:left="720" w:hanging="360"/>
+        <w:rPr>
+          <w:u w:val="none"/>
+        </w:rPr>
+      </w:pPr>
+      <w:r>
+        <w:rPr>
+          <w:rtl w:val="0"/>
+        </w:rPr>
+        <w:t xml:space="preserve">A rounded rectangle - An action</w:t>
+      </w:r>
+    </w:p>
+    <w:p>
+      <w:pPr>
+        <w:numPr>
+          <w:ilvl w:val="0"/>
+          <w:numId w:val="1"/>
+        </w:numPr>
+        <w:spacing w:line="480" w:lineRule="auto"/>
+        <w:ind w:left="720" w:hanging="360"/>
+        <w:rPr>
+          <w:u w:val="none"/>
+        </w:rPr>
+      </w:pPr>
+      <w:r>
+        <w:rPr>
+          <w:rtl w:val="0"/>
+        </w:rPr>
+        <w:t xml:space="preserve">A rectangle - An object</w:t>
+      </w:r>
+    </w:p>
+    <w:p>
+      <w:pPr>
+        <w:numPr>
+          <w:ilvl w:val="0"/>
+          <w:numId w:val="1"/>
+        </w:numPr>
+        <w:spacing w:line="480" w:lineRule="auto"/>
+        <w:ind w:left="720" w:hanging="360"/>
+        <w:rPr>
+          <w:u w:val="none"/>
+        </w:rPr>
+      </w:pPr>
+      <w:r>
+        <w:rPr>
+          <w:rtl w:val="0"/>
+        </w:rPr>
+        <w:t xml:space="preserve">A note - Note</w:t>
+      </w:r>
+    </w:p>
+    <w:p>
+      <w:pPr>
+        <w:numPr>
+          <w:ilvl w:val="0"/>
+          <w:numId w:val="1"/>
+        </w:numPr>
+        <w:spacing w:line="480" w:lineRule="auto"/>
+        <w:ind w:left="720" w:hanging="360"/>
+        <w:rPr>
+          <w:u w:val="none"/>
+        </w:rPr>
+      </w:pPr>
+      <w:r>
+        <w:rPr>
+          <w:rtl w:val="0"/>
+        </w:rPr>
+        <w:t xml:space="preserve">Straight line - Shows the flow from one point to another</w:t>
+      </w:r>
+    </w:p>
+    <w:p>
+      <w:pPr>
+        <w:numPr>
+          <w:ilvl w:val="0"/>
+          <w:numId w:val="1"/>
+        </w:numPr>
+        <w:spacing w:line="480" w:lineRule="auto"/>
+        <w:ind w:left="720" w:hanging="360"/>
+        <w:rPr>
+          <w:u w:val="none"/>
+        </w:rPr>
+      </w:pPr>
+      <w:r>
+        <w:rPr>
+          <w:rtl w:val="0"/>
+        </w:rPr>
+        <w:t xml:space="preserve">Dotted line - usually connects two actions or actions with objects when there’s some extra explanation to be done.</w:t>
+      </w:r>
+    </w:p>
+    <w:p>
+      <w:pPr>
+        <w:numPr>
+          <w:ilvl w:val="0"/>
+          <w:numId w:val="1"/>
+        </w:numPr>
+        <w:spacing w:line="480" w:lineRule="auto"/>
+        <w:ind w:left="720" w:hanging="360"/>
+        <w:rPr>
+          <w:u w:val="none"/>
+        </w:rPr>
+      </w:pPr>
+      <w:r>
+        <w:rPr>
+          <w:rtl w:val="0"/>
+        </w:rPr>
+        <w:t xml:space="preserve">A black dot inside a circle - End of the workflow</w:t>
+      </w:r>
+    </w:p>
     <w:sectPr>
       <w:pgSz w:h="15840" w:w="12240" w:orient="portrait"/>
-      <w:pgMar w:bottom="1440" w:top="1440" w:left="1440" w:right="1440" w:header="720" w:footer="720"/>
+      <w:pgMar w:bottom="990" w:top="810" w:left="1440" w:right="1440" w:header="720" w:footer="720"/>
       <w:pgNumType w:start="1"/>
     </w:sectPr>
   </w:body>
@@ -3971,7 +5906,7 @@
     <w:lvl w:ilvl="0">
       <w:start w:val="1"/>
       <w:numFmt w:val="decimal"/>
-      <w:lvlText w:val="%1)"/>
+      <w:lvlText w:val="%1."/>
       <w:lvlJc w:val="left"/>
       <w:pPr>
         <w:ind w:left="720" w:hanging="360"/>
@@ -3983,7 +5918,7 @@
     <w:lvl w:ilvl="1">
       <w:start w:val="1"/>
       <w:numFmt w:val="lowerLetter"/>
-      <w:lvlText w:val="%2)"/>
+      <w:lvlText w:val="%2."/>
       <w:lvlJc w:val="left"/>
       <w:pPr>
         <w:ind w:left="1440" w:hanging="360"/>
@@ -3995,7 +5930,7 @@
     <w:lvl w:ilvl="2">
       <w:start w:val="1"/>
       <w:numFmt w:val="lowerRoman"/>
-      <w:lvlText w:val="%3)"/>
+      <w:lvlText w:val="%3."/>
       <w:lvlJc w:val="right"/>
       <w:pPr>
         <w:ind w:left="2160" w:hanging="360"/>
@@ -4007,7 +5942,7 @@
     <w:lvl w:ilvl="3">
       <w:start w:val="1"/>
       <w:numFmt w:val="decimal"/>
-      <w:lvlText w:val="(%4)"/>
+      <w:lvlText w:val="%4."/>
       <w:lvlJc w:val="left"/>
       <w:pPr>
         <w:ind w:left="2880" w:hanging="360"/>
@@ -4019,7 +5954,7 @@
     <w:lvl w:ilvl="4">
       <w:start w:val="1"/>
       <w:numFmt w:val="lowerLetter"/>
-      <w:lvlText w:val="(%5)"/>
+      <w:lvlText w:val="%5."/>
       <w:lvlJc w:val="left"/>
       <w:pPr>
         <w:ind w:left="3600" w:hanging="360"/>
@@ -4031,7 +5966,7 @@
     <w:lvl w:ilvl="5">
       <w:start w:val="1"/>
       <w:numFmt w:val="lowerRoman"/>
-      <w:lvlText w:val="(%6)"/>
+      <w:lvlText w:val="%6."/>
       <w:lvlJc w:val="right"/>
       <w:pPr>
         <w:ind w:left="4320" w:hanging="360"/>
@@ -4188,6 +6123,116 @@
     </w:lvl>
   </w:abstractNum>
   <w:abstractNum w:abstractNumId="3">
+    <w:lvl w:ilvl="0">
+      <w:start w:val="1"/>
+      <w:numFmt w:val="decimal"/>
+      <w:lvlText w:val="%1)"/>
+      <w:lvlJc w:val="left"/>
+      <w:pPr>
+        <w:ind w:left="720" w:hanging="360"/>
+      </w:pPr>
+      <w:rPr>
+        <w:u w:val="none"/>
+      </w:rPr>
+    </w:lvl>
+    <w:lvl w:ilvl="1">
+      <w:start w:val="1"/>
+      <w:numFmt w:val="lowerLetter"/>
+      <w:lvlText w:val="%2)"/>
+      <w:lvlJc w:val="left"/>
+      <w:pPr>
+        <w:ind w:left="1440" w:hanging="360"/>
+      </w:pPr>
+      <w:rPr>
+        <w:u w:val="none"/>
+      </w:rPr>
+    </w:lvl>
+    <w:lvl w:ilvl="2">
+      <w:start w:val="1"/>
+      <w:numFmt w:val="lowerRoman"/>
+      <w:lvlText w:val="%3)"/>
+      <w:lvlJc w:val="right"/>
+      <w:pPr>
+        <w:ind w:left="2160" w:hanging="360"/>
+      </w:pPr>
+      <w:rPr>
+        <w:u w:val="none"/>
+      </w:rPr>
+    </w:lvl>
+    <w:lvl w:ilvl="3">
+      <w:start w:val="1"/>
+      <w:numFmt w:val="decimal"/>
+      <w:lvlText w:val="(%4)"/>
+      <w:lvlJc w:val="left"/>
+      <w:pPr>
+        <w:ind w:left="2880" w:hanging="360"/>
+      </w:pPr>
+      <w:rPr>
+        <w:u w:val="none"/>
+      </w:rPr>
+    </w:lvl>
+    <w:lvl w:ilvl="4">
+      <w:start w:val="1"/>
+      <w:numFmt w:val="lowerLetter"/>
+      <w:lvlText w:val="(%5)"/>
+      <w:lvlJc w:val="left"/>
+      <w:pPr>
+        <w:ind w:left="3600" w:hanging="360"/>
+      </w:pPr>
+      <w:rPr>
+        <w:u w:val="none"/>
+      </w:rPr>
+    </w:lvl>
+    <w:lvl w:ilvl="5">
+      <w:start w:val="1"/>
+      <w:numFmt w:val="lowerRoman"/>
+      <w:lvlText w:val="(%6)"/>
+      <w:lvlJc w:val="right"/>
+      <w:pPr>
+        <w:ind w:left="4320" w:hanging="360"/>
+      </w:pPr>
+      <w:rPr>
+        <w:u w:val="none"/>
+      </w:rPr>
+    </w:lvl>
+    <w:lvl w:ilvl="6">
+      <w:start w:val="1"/>
+      <w:numFmt w:val="decimal"/>
+      <w:lvlText w:val="%7."/>
+      <w:lvlJc w:val="left"/>
+      <w:pPr>
+        <w:ind w:left="5040" w:hanging="360"/>
+      </w:pPr>
+      <w:rPr>
+        <w:u w:val="none"/>
+      </w:rPr>
+    </w:lvl>
+    <w:lvl w:ilvl="7">
+      <w:start w:val="1"/>
+      <w:numFmt w:val="lowerLetter"/>
+      <w:lvlText w:val="%8."/>
+      <w:lvlJc w:val="left"/>
+      <w:pPr>
+        <w:ind w:left="5760" w:hanging="360"/>
+      </w:pPr>
+      <w:rPr>
+        <w:u w:val="none"/>
+      </w:rPr>
+    </w:lvl>
+    <w:lvl w:ilvl="8">
+      <w:start w:val="1"/>
+      <w:numFmt w:val="lowerRoman"/>
+      <w:lvlText w:val="%9."/>
+      <w:lvlJc w:val="right"/>
+      <w:pPr>
+        <w:ind w:left="6480" w:hanging="360"/>
+      </w:pPr>
+      <w:rPr>
+        <w:u w:val="none"/>
+      </w:rPr>
+    </w:lvl>
+  </w:abstractNum>
+  <w:abstractNum w:abstractNumId="4">
     <w:lvl w:ilvl="0">
       <w:start w:val="1"/>
       <w:numFmt w:val="decimal"/>
@@ -4305,6 +6350,9 @@
   </w:num>
   <w:num w:numId="3">
     <w:abstractNumId w:val="3"/>
+  </w:num>
+  <w:num w:numId="4">
+    <w:abstractNumId w:val="4"/>
   </w:num>
 </w:numbering>
 </file>
@@ -4363,7 +6411,6 @@
     <w:pPr>
       <w:keepNext w:val="1"/>
       <w:keepLines w:val="1"/>
-      <w:spacing w:line="480" w:lineRule="auto"/>
     </w:pPr>
     <w:rPr>
       <w:b w:val="1"/>
@@ -4376,12 +6423,9 @@
     <w:pPr>
       <w:keepNext w:val="1"/>
       <w:keepLines w:val="1"/>
-      <w:jc w:val="center"/>
     </w:pPr>
     <w:rPr>
       <w:b w:val="1"/>
-      <w:sz w:val="20"/>
-      <w:szCs w:val="20"/>
     </w:rPr>
   </w:style>
   <w:style w:type="paragraph" w:styleId="Heading5">

</xml_diff>

<commit_message>
Update docx and pdf design doc
</commit_message>
<xml_diff>
--- a/Design - Restaurant Ordering System.docx
+++ b/Design - Restaurant Ordering System.docx
@@ -4953,12 +4953,12 @@
           <wp:inline distB="114300" distT="114300" distL="114300" distR="114300">
             <wp:extent cx="5943600" cy="6489700"/>
             <wp:effectExtent b="0" l="0" r="0" t="0"/>
-            <wp:docPr id="9" name="image4.png"/>
+            <wp:docPr id="8" name="image5.png"/>
             <a:graphic>
               <a:graphicData uri="http://schemas.openxmlformats.org/drawingml/2006/picture">
                 <pic:pic>
                   <pic:nvPicPr>
-                    <pic:cNvPr id="0" name="image4.png"/>
+                    <pic:cNvPr id="0" name="image5.png"/>
                     <pic:cNvPicPr preferRelativeResize="0"/>
                   </pic:nvPicPr>
                   <pic:blipFill>
@@ -5161,12 +5161,12 @@
           <wp:inline distB="114300" distT="114300" distL="114300" distR="114300">
             <wp:extent cx="4748213" cy="4821403"/>
             <wp:effectExtent b="0" l="0" r="0" t="0"/>
-            <wp:docPr id="4" name="image5.png"/>
+            <wp:docPr id="4" name="image1.png"/>
             <a:graphic>
               <a:graphicData uri="http://schemas.openxmlformats.org/drawingml/2006/picture">
                 <pic:pic>
                   <pic:nvPicPr>
-                    <pic:cNvPr id="0" name="image5.png"/>
+                    <pic:cNvPr id="0" name="image1.png"/>
                     <pic:cNvPicPr preferRelativeResize="0"/>
                   </pic:nvPicPr>
                   <pic:blipFill>
@@ -5237,12 +5237,12 @@
           <wp:inline distB="114300" distT="114300" distL="114300" distR="114300">
             <wp:extent cx="6066954" cy="5363691"/>
             <wp:effectExtent b="0" l="0" r="0" t="0"/>
-            <wp:docPr id="1" name="image1.png"/>
+            <wp:docPr id="1" name="image3.png"/>
             <a:graphic>
               <a:graphicData uri="http://schemas.openxmlformats.org/drawingml/2006/picture">
                 <pic:pic>
                   <pic:nvPicPr>
-                    <pic:cNvPr id="0" name="image1.png"/>
+                    <pic:cNvPr id="0" name="image3.png"/>
                     <pic:cNvPicPr preferRelativeResize="0"/>
                   </pic:nvPicPr>
                   <pic:blipFill>
@@ -5374,12 +5374,12 @@
           <wp:inline distB="114300" distT="114300" distL="114300" distR="114300">
             <wp:extent cx="5643563" cy="6596372"/>
             <wp:effectExtent b="0" l="0" r="0" t="0"/>
-            <wp:docPr id="8" name="image7.png"/>
+            <wp:docPr id="9" name="image4.png"/>
             <a:graphic>
               <a:graphicData uri="http://schemas.openxmlformats.org/drawingml/2006/picture">
                 <pic:pic>
                   <pic:nvPicPr>
-                    <pic:cNvPr id="0" name="image7.png"/>
+                    <pic:cNvPr id="0" name="image4.png"/>
                     <pic:cNvPicPr preferRelativeResize="0"/>
                   </pic:nvPicPr>
                   <pic:blipFill>
@@ -5463,12 +5463,12 @@
           <wp:inline distB="114300" distT="114300" distL="114300" distR="114300">
             <wp:extent cx="4462463" cy="7665580"/>
             <wp:effectExtent b="0" l="0" r="0" t="0"/>
-            <wp:docPr id="6" name="image3.png"/>
+            <wp:docPr id="6" name="image8.png"/>
             <a:graphic>
               <a:graphicData uri="http://schemas.openxmlformats.org/drawingml/2006/picture">
                 <pic:pic>
                   <pic:nvPicPr>
-                    <pic:cNvPr id="0" name="image3.png"/>
+                    <pic:cNvPr id="0" name="image8.png"/>
                     <pic:cNvPicPr preferRelativeResize="0"/>
                   </pic:nvPicPr>
                   <pic:blipFill>
@@ -5522,12 +5522,12 @@
           <wp:inline distB="114300" distT="114300" distL="114300" distR="114300">
             <wp:extent cx="5624513" cy="8603931"/>
             <wp:effectExtent b="0" l="0" r="0" t="0"/>
-            <wp:docPr id="5" name="image9.png"/>
+            <wp:docPr id="5" name="image6.png"/>
             <a:graphic>
               <a:graphicData uri="http://schemas.openxmlformats.org/drawingml/2006/picture">
                 <pic:pic>
                   <pic:nvPicPr>
-                    <pic:cNvPr id="0" name="image9.png"/>
+                    <pic:cNvPr id="0" name="image6.png"/>
                     <pic:cNvPicPr preferRelativeResize="0"/>
                   </pic:nvPicPr>
                   <pic:blipFill>
@@ -5638,12 +5638,12 @@
           <wp:inline distB="114300" distT="114300" distL="114300" distR="114300">
             <wp:extent cx="5943600" cy="5027242"/>
             <wp:effectExtent b="0" l="0" r="0" t="0"/>
-            <wp:docPr id="2" name="image6.png"/>
+            <wp:docPr id="2" name="image7.png"/>
             <a:graphic>
               <a:graphicData uri="http://schemas.openxmlformats.org/drawingml/2006/picture">
                 <pic:pic>
                   <pic:nvPicPr>
-                    <pic:cNvPr id="0" name="image6.png"/>
+                    <pic:cNvPr id="0" name="image7.png"/>
                     <pic:cNvPicPr preferRelativeResize="0"/>
                   </pic:nvPicPr>
                   <pic:blipFill>
@@ -5776,12 +5776,12 @@
           <wp:inline distB="114300" distT="114300" distL="114300" distR="114300">
             <wp:extent cx="5943600" cy="6172200"/>
             <wp:effectExtent b="0" l="0" r="0" t="0"/>
-            <wp:docPr id="3" name="image8.png"/>
+            <wp:docPr id="3" name="image9.png"/>
             <a:graphic>
               <a:graphicData uri="http://schemas.openxmlformats.org/drawingml/2006/picture">
                 <pic:pic>
                   <pic:nvPicPr>
-                    <pic:cNvPr id="0" name="image8.png"/>
+                    <pic:cNvPr id="0" name="image9.png"/>
                     <pic:cNvPicPr preferRelativeResize="0"/>
                   </pic:nvPicPr>
                   <pic:blipFill>

</xml_diff>